<commit_message>
Version 1.20 Added overrule option for language check
Added overrule option for language check based upon number of issues/notes from logged on user in the DB
</commit_message>
<xml_diff>
--- a/doc/BanSpam.docx
+++ b/doc/BanSpam.docx
@@ -81,10 +81,7 @@
         <w:jc w:val="center"/>
       </w:pPr>
       <w:r>
-        <w:t>T</w:t>
-      </w:r>
-      <w:r>
-        <w:t>he BanSpam plugin tries to block spammers:</w:t>
+        <w:t>The BanSpam plugin tries to block spammers:</w:t>
       </w:r>
     </w:p>
     <w:p>
@@ -93,15 +90,7 @@
         <w:jc w:val="center"/>
       </w:pPr>
       <w:r>
-        <w:t xml:space="preserve">- Ensuring issues/notes can only be raised in </w:t>
-      </w:r>
-      <w:proofErr w:type="gramStart"/>
-      <w:r>
-        <w:t>one(</w:t>
-      </w:r>
-      <w:proofErr w:type="gramEnd"/>
-      <w:r>
-        <w:t>1) language</w:t>
+        <w:t>- Ensuring issues/notes can only be raised in one(1) language</w:t>
       </w:r>
     </w:p>
     <w:p>
@@ -110,15 +99,7 @@
         <w:jc w:val="center"/>
       </w:pPr>
       <w:r>
-        <w:t xml:space="preserve">- Offering the option to block </w:t>
-      </w:r>
-      <w:proofErr w:type="spellStart"/>
-      <w:r>
-        <w:t>ip</w:t>
-      </w:r>
-      <w:proofErr w:type="spellEnd"/>
-      <w:r>
-        <w:t xml:space="preserve"> (ranges)</w:t>
+        <w:t>- Offering the option to block ip (ranges)</w:t>
       </w:r>
     </w:p>
     <w:p>
@@ -127,15 +108,7 @@
         <w:jc w:val="center"/>
       </w:pPr>
       <w:r>
-        <w:t xml:space="preserve">- Quarantining of </w:t>
-      </w:r>
-      <w:proofErr w:type="gramStart"/>
-      <w:r>
-        <w:t>new issues</w:t>
-      </w:r>
-      <w:proofErr w:type="gramEnd"/>
-      <w:r>
-        <w:t>/notes</w:t>
+        <w:t>- Quarantining of new issues/notes</w:t>
       </w:r>
     </w:p>
     <w:p>
@@ -143,13 +116,38 @@
         <w:spacing w:after="0" w:line="240" w:lineRule="auto"/>
         <w:jc w:val="center"/>
       </w:pPr>
-      <w:proofErr w:type="gramStart"/>
-      <w:r>
-        <w:t>Blacklists</w:t>
-      </w:r>
-      <w:proofErr w:type="gramEnd"/>
-      <w:r>
-        <w:t xml:space="preserve"> can be uploaded in bulk using csv file.</w:t>
+      <w:r>
+        <w:t>Blacklists can be uploaded in bulk using csv file.</w:t>
+      </w:r>
+    </w:p>
+    <w:p>
+      <w:pPr>
+        <w:spacing w:after="0" w:line="240" w:lineRule="auto"/>
+        <w:jc w:val="center"/>
+      </w:pPr>
+      <w:r>
+        <w:t>Issues/notes can</w:t>
+      </w:r>
+      <w:r>
+        <w:t xml:space="preserve"> </w:t>
+      </w:r>
+      <w:r>
+        <w:t>automatically allowed based upon a set number of issues/notes in the DB.</w:t>
+      </w:r>
+    </w:p>
+    <w:p>
+      <w:pPr>
+        <w:spacing w:after="0" w:line="240" w:lineRule="auto"/>
+        <w:jc w:val="center"/>
+      </w:pPr>
+      <w:r>
+        <w:t xml:space="preserve">Only applies to </w:t>
+      </w:r>
+      <w:r>
+        <w:t>language check</w:t>
+      </w:r>
+      <w:r>
+        <w:t>.</w:t>
       </w:r>
     </w:p>
     <w:p/>
@@ -161,7 +159,13 @@
     <w:sdt>
       <w:sdtPr>
         <w:rPr>
-          <w:lang w:val="en-GB"/>
+          <w:rFonts w:asciiTheme="minorHAnsi" w:eastAsiaTheme="minorHAnsi" w:hAnsiTheme="minorHAnsi" w:cstheme="minorBidi"/>
+          <w:color w:val="auto"/>
+          <w:kern w:val="2"/>
+          <w:sz w:val="22"/>
+          <w:szCs w:val="22"/>
+          <w:lang w:val="en-GB" w:eastAsia="en-US"/>
+          <w14:ligatures w14:val="standardContextual"/>
         </w:rPr>
         <w:id w:val="847368738"/>
         <w:docPartObj>
@@ -171,15 +175,8 @@
       </w:sdtPr>
       <w:sdtEndPr>
         <w:rPr>
-          <w:rFonts w:asciiTheme="minorHAnsi" w:eastAsiaTheme="minorHAnsi" w:hAnsiTheme="minorHAnsi" w:cstheme="minorBidi"/>
           <w:b/>
           <w:bCs/>
-          <w:color w:val="auto"/>
-          <w:kern w:val="2"/>
-          <w:sz w:val="22"/>
-          <w:szCs w:val="22"/>
-          <w:lang w:eastAsia="en-US"/>
-          <w14:ligatures w14:val="standardContextual"/>
         </w:rPr>
       </w:sdtEndPr>
       <w:sdtContent>
@@ -1161,37 +1158,16 @@
         <w:t>This plugin is r</w:t>
       </w:r>
       <w:r>
-        <w:t xml:space="preserve">eleased under the [GPL v3 </w:t>
-      </w:r>
-      <w:proofErr w:type="gramStart"/>
-      <w:r>
-        <w:t>license](</w:t>
-      </w:r>
-      <w:proofErr w:type="gramEnd"/>
-      <w:r>
-        <w:fldChar w:fldCharType="begin"/>
-      </w:r>
-      <w:r>
-        <w:instrText>HYPERLINK "</w:instrText>
-      </w:r>
-      <w:r>
-        <w:instrText>http://opensource.org/licenses/GPL-3.0</w:instrText>
-      </w:r>
-      <w:r>
-        <w:instrText>"</w:instrText>
-      </w:r>
-      <w:r>
-        <w:fldChar w:fldCharType="separate"/>
-      </w:r>
-      <w:r>
-        <w:rPr>
-          <w:rStyle w:val="Hyperlink"/>
-        </w:rPr>
-        <w:t>http://opensource.org/licenses/GPL-3.0</w:t>
-      </w:r>
-      <w:r>
-        <w:fldChar w:fldCharType="end"/>
-      </w:r>
+        <w:t>eleased under the [GPL v3 license](</w:t>
+      </w:r>
+      <w:hyperlink r:id="rId7" w:history="1">
+        <w:r>
+          <w:rPr>
+            <w:rStyle w:val="Hyperlink"/>
+          </w:rPr>
+          <w:t>http://opensource.org/licenses/GPL-3.0</w:t>
+        </w:r>
+      </w:hyperlink>
       <w:r>
         <w:t>).</w:t>
       </w:r>
@@ -1216,13 +1192,8 @@
         <w:spacing w:after="0" w:line="240" w:lineRule="auto"/>
       </w:pPr>
       <w:r>
-        <w:t xml:space="preserve">Please visit </w:t>
-      </w:r>
-      <w:proofErr w:type="gramStart"/>
-      <w:r>
-        <w:t>https://github.com/mantisbt-plugins/BanSpam</w:t>
-      </w:r>
-      <w:proofErr w:type="gramEnd"/>
+        <w:t>Please visit https://github.com/mantisbt-plugins/BanSpam</w:t>
+      </w:r>
     </w:p>
     <w:p>
       <w:pPr>
@@ -1264,10 +1235,7 @@
         <w:spacing w:after="0" w:line="240" w:lineRule="auto"/>
       </w:pPr>
       <w:r>
-        <w:t>After copying to your webserver</w:t>
-      </w:r>
-      <w:r>
-        <w:t>:</w:t>
+        <w:t>After copying to your webserver:</w:t>
       </w:r>
     </w:p>
     <w:p>
@@ -1307,102 +1275,42 @@
         <w:spacing w:after="0" w:line="240" w:lineRule="auto"/>
       </w:pPr>
       <w:r>
-        <w:t>- Click on the plugin name for further configuration (se</w:t>
-      </w:r>
-      <w:r>
-        <w:t>e</w:t>
-      </w:r>
-      <w:r>
-        <w:t xml:space="preserve"> </w:t>
+        <w:t xml:space="preserve">- Click on the plugin name for further configuration (see </w:t>
       </w:r>
       <w:r>
         <w:t>next page</w:t>
       </w:r>
       <w:r>
-        <w:t>)</w:t>
-      </w:r>
-      <w:r>
-        <w:t>.</w:t>
-      </w:r>
-    </w:p>
-    <w:p>
-      <w:pPr>
-        <w:spacing w:after="0" w:line="240" w:lineRule="auto"/>
-      </w:pPr>
-    </w:p>
-    <w:p>
-      <w:pPr>
-        <w:spacing w:after="0" w:line="240" w:lineRule="auto"/>
-      </w:pPr>
-      <w:r>
-        <w:t>In case you want to check already during login</w:t>
-      </w:r>
-      <w:r>
-        <w:t xml:space="preserve">, </w:t>
-      </w:r>
-      <w:proofErr w:type="gramStart"/>
-      <w:r>
-        <w:t>a small change</w:t>
-      </w:r>
-      <w:proofErr w:type="gramEnd"/>
-      <w:r>
-        <w:t xml:space="preserve"> in a core script is required.</w:t>
-      </w:r>
-    </w:p>
-    <w:p>
-      <w:pPr>
-        <w:spacing w:after="0" w:line="240" w:lineRule="auto"/>
-      </w:pPr>
-      <w:r>
-        <w:t xml:space="preserve">Please add a line to </w:t>
-      </w:r>
-      <w:proofErr w:type="spellStart"/>
-      <w:r>
-        <w:t>login.php</w:t>
-      </w:r>
-      <w:proofErr w:type="spellEnd"/>
-      <w:r>
-        <w:t>. just after</w:t>
-      </w:r>
-      <w:r>
-        <w:t>:</w:t>
-      </w:r>
-    </w:p>
-    <w:p>
-      <w:pPr>
-        <w:spacing w:after="0" w:line="240" w:lineRule="auto"/>
-      </w:pPr>
-      <w:r>
-        <w:t>$</w:t>
-      </w:r>
-      <w:proofErr w:type="spellStart"/>
-      <w:r>
-        <w:t>t_user_id</w:t>
-      </w:r>
-      <w:proofErr w:type="spellEnd"/>
-      <w:r>
-        <w:t xml:space="preserve"> = </w:t>
-      </w:r>
-      <w:proofErr w:type="spellStart"/>
-      <w:r>
-        <w:t>auth_get_user_id_from_login_</w:t>
-      </w:r>
-      <w:proofErr w:type="gramStart"/>
-      <w:r>
-        <w:t>name</w:t>
-      </w:r>
-      <w:proofErr w:type="spellEnd"/>
-      <w:r>
-        <w:t>( $</w:t>
-      </w:r>
-      <w:proofErr w:type="spellStart"/>
-      <w:proofErr w:type="gramEnd"/>
-      <w:r>
-        <w:t>f_username</w:t>
-      </w:r>
-      <w:proofErr w:type="spellEnd"/>
-      <w:r>
-        <w:t xml:space="preserve"> );</w:t>
+        <w:t>).</w:t>
+      </w:r>
+    </w:p>
+    <w:p>
+      <w:pPr>
+        <w:spacing w:after="0" w:line="240" w:lineRule="auto"/>
+      </w:pPr>
+    </w:p>
+    <w:p>
+      <w:pPr>
+        <w:spacing w:after="0" w:line="240" w:lineRule="auto"/>
+      </w:pPr>
+      <w:r>
+        <w:t>In case you want to check already during login, a small change in a core script is required.</w:t>
+      </w:r>
+    </w:p>
+    <w:p>
+      <w:pPr>
+        <w:spacing w:after="0" w:line="240" w:lineRule="auto"/>
+      </w:pPr>
+      <w:r>
+        <w:t>Please add a line to login.php. just after:</w:t>
+      </w:r>
+    </w:p>
+    <w:p>
+      <w:pPr>
+        <w:spacing w:after="0" w:line="240" w:lineRule="auto"/>
+      </w:pPr>
+      <w:r>
+        <w:t>$t_user_id = auth_get_user_id_from_login_name( $f_username );</w:t>
       </w:r>
     </w:p>
     <w:p>
@@ -1418,97 +1326,28 @@
         <w:spacing w:after="0" w:line="240" w:lineRule="auto"/>
       </w:pPr>
       <w:r>
-        <w:t xml:space="preserve">$continue = </w:t>
-      </w:r>
-      <w:proofErr w:type="spellStart"/>
-      <w:r>
-        <w:t>event_</w:t>
-      </w:r>
-      <w:proofErr w:type="gramStart"/>
-      <w:r>
-        <w:t>signal</w:t>
-      </w:r>
-      <w:proofErr w:type="spellEnd"/>
-      <w:r>
-        <w:t>( '</w:t>
-      </w:r>
-      <w:proofErr w:type="gramEnd"/>
-      <w:r>
-        <w:t>EVENT_LOGIN_CHECK' );</w:t>
-      </w:r>
-    </w:p>
-    <w:p>
-      <w:pPr>
-        <w:spacing w:after="0" w:line="240" w:lineRule="auto"/>
-      </w:pPr>
-    </w:p>
-    <w:p>
-      <w:pPr>
-        <w:spacing w:after="0" w:line="240" w:lineRule="auto"/>
-      </w:pPr>
-      <w:r>
-        <w:t xml:space="preserve">In case you want to check already during signup, a small change in a core script is </w:t>
-      </w:r>
-      <w:proofErr w:type="spellStart"/>
-      <w:proofErr w:type="gramStart"/>
-      <w:r>
-        <w:t>required.Please</w:t>
-      </w:r>
-      <w:proofErr w:type="spellEnd"/>
-      <w:proofErr w:type="gramEnd"/>
-      <w:r>
-        <w:t xml:space="preserve"> add a line to </w:t>
-      </w:r>
-      <w:proofErr w:type="spellStart"/>
-      <w:r>
-        <w:t>signup.php</w:t>
-      </w:r>
-      <w:proofErr w:type="spellEnd"/>
-      <w:r>
-        <w:t>. just after</w:t>
-      </w:r>
-      <w:r>
-        <w:t>:</w:t>
-      </w:r>
-    </w:p>
-    <w:p>
-      <w:pPr>
-        <w:spacing w:after="0" w:line="240" w:lineRule="auto"/>
-      </w:pPr>
-      <w:r>
-        <w:t>$</w:t>
-      </w:r>
-      <w:proofErr w:type="spellStart"/>
-      <w:r>
-        <w:t>f_captcha</w:t>
-      </w:r>
-      <w:proofErr w:type="spellEnd"/>
-      <w:r>
-        <w:t xml:space="preserve"> = </w:t>
-      </w:r>
-      <w:proofErr w:type="spellStart"/>
-      <w:r>
-        <w:t>mb_</w:t>
-      </w:r>
-      <w:proofErr w:type="gramStart"/>
-      <w:r>
-        <w:t>strtolower</w:t>
-      </w:r>
-      <w:proofErr w:type="spellEnd"/>
-      <w:r>
-        <w:t>( trim</w:t>
-      </w:r>
-      <w:proofErr w:type="gramEnd"/>
-      <w:r>
-        <w:t>( $</w:t>
-      </w:r>
-      <w:proofErr w:type="spellStart"/>
-      <w:r>
-        <w:t>f_captcha</w:t>
-      </w:r>
-      <w:proofErr w:type="spellEnd"/>
-      <w:r>
-        <w:t xml:space="preserve"> ) );</w:t>
+        <w:t>$continue = event_signal( 'EVENT_LOGIN_CHECK' );</w:t>
+      </w:r>
+    </w:p>
+    <w:p>
+      <w:pPr>
+        <w:spacing w:after="0" w:line="240" w:lineRule="auto"/>
+      </w:pPr>
+    </w:p>
+    <w:p>
+      <w:pPr>
+        <w:spacing w:after="0" w:line="240" w:lineRule="auto"/>
+      </w:pPr>
+      <w:r>
+        <w:t>In case you want to check already during signup, a small change in a core script is required.Please add a line to signup.php. just after:</w:t>
+      </w:r>
+    </w:p>
+    <w:p>
+      <w:pPr>
+        <w:spacing w:after="0" w:line="240" w:lineRule="auto"/>
+      </w:pPr>
+      <w:r>
+        <w:t>$f_captcha = mb_strtolower( trim( $f_captcha ) );</w:t>
       </w:r>
     </w:p>
     <w:p>
@@ -1524,23 +1363,7 @@
         <w:spacing w:after="0" w:line="240" w:lineRule="auto"/>
       </w:pPr>
       <w:r>
-        <w:t xml:space="preserve">$continue = </w:t>
-      </w:r>
-      <w:proofErr w:type="spellStart"/>
-      <w:r>
-        <w:t>event_</w:t>
-      </w:r>
-      <w:proofErr w:type="gramStart"/>
-      <w:r>
-        <w:t>signal</w:t>
-      </w:r>
-      <w:proofErr w:type="spellEnd"/>
-      <w:r>
-        <w:t>( '</w:t>
-      </w:r>
-      <w:proofErr w:type="gramEnd"/>
-      <w:r>
-        <w:t>EVENT_SIGNUP_CHECK' );</w:t>
+        <w:t>$continue = event_signal( 'EVENT_SIGNUP_CHECK' );</w:t>
       </w:r>
     </w:p>
     <w:p/>
@@ -1580,14 +1403,11 @@
     </w:p>
     <w:p>
       <w:r>
-        <w:rPr>
-          <w:noProof/>
-        </w:rPr>
         <w:drawing>
-          <wp:inline distT="0" distB="0" distL="0" distR="0" wp14:anchorId="2E49B205" wp14:editId="328D59CF">
-            <wp:extent cx="5906786" cy="1283970"/>
-            <wp:effectExtent l="0" t="0" r="0" b="0"/>
-            <wp:docPr id="753953458" name="Picture 1"/>
+          <wp:inline distT="0" distB="0" distL="0" distR="0" wp14:anchorId="65C93B61" wp14:editId="74FFCD84">
+            <wp:extent cx="5731510" cy="1435735"/>
+            <wp:effectExtent l="0" t="0" r="2540" b="0"/>
+            <wp:docPr id="1907125794" name="Picture 1" descr="A screenshot of a computer&#10;&#10;Description automatically generated"/>
             <wp:cNvGraphicFramePr>
               <a:graphicFrameLocks xmlns:a="http://schemas.openxmlformats.org/drawingml/2006/main" noChangeAspect="1"/>
             </wp:cNvGraphicFramePr>
@@ -1595,17 +1415,11 @@
               <a:graphicData uri="http://schemas.openxmlformats.org/drawingml/2006/picture">
                 <pic:pic xmlns:pic="http://schemas.openxmlformats.org/drawingml/2006/picture">
                   <pic:nvPicPr>
-                    <pic:cNvPr id="753953458" name="Picture 753953458"/>
+                    <pic:cNvPr id="1907125794" name="Picture 1" descr="A screenshot of a computer&#10;&#10;Description automatically generated"/>
                     <pic:cNvPicPr/>
                   </pic:nvPicPr>
                   <pic:blipFill>
-                    <a:blip r:embed="rId7" cstate="print">
-                      <a:extLst>
-                        <a:ext uri="{28A0092B-C50C-407E-A947-70E740481C1C}">
-                          <a14:useLocalDpi xmlns:a14="http://schemas.microsoft.com/office/drawing/2010/main" val="0"/>
-                        </a:ext>
-                      </a:extLst>
-                    </a:blip>
+                    <a:blip r:embed="rId8"/>
                     <a:stretch>
                       <a:fillRect/>
                     </a:stretch>
@@ -1613,7 +1427,7 @@
                   <pic:spPr>
                     <a:xfrm>
                       <a:off x="0" y="0"/>
-                      <a:ext cx="5907785" cy="1284187"/>
+                      <a:ext cx="5731510" cy="1435735"/>
                     </a:xfrm>
                     <a:prstGeom prst="rect">
                       <a:avLst/>
@@ -1628,31 +1442,15 @@
     </w:p>
     <w:p>
       <w:r>
-        <w:t xml:space="preserve">The plugin can </w:t>
-      </w:r>
-      <w:proofErr w:type="gramStart"/>
-      <w:r>
-        <w:t>be configured</w:t>
-      </w:r>
-      <w:proofErr w:type="gramEnd"/>
-      <w:r>
-        <w:t xml:space="preserve"> with the following options:</w:t>
-      </w:r>
-    </w:p>
-    <w:p>
-      <w:pPr>
-        <w:spacing w:after="0" w:line="240" w:lineRule="auto"/>
-      </w:pPr>
-      <w:r>
-        <w:t>- Set language to use for issues/notes (supported en-de-</w:t>
-      </w:r>
-      <w:proofErr w:type="spellStart"/>
-      <w:r>
-        <w:t>fr</w:t>
-      </w:r>
-      <w:proofErr w:type="spellEnd"/>
-      <w:r>
-        <w:t>-es)</w:t>
+        <w:t>The plugin can be configured with the following options:</w:t>
+      </w:r>
+    </w:p>
+    <w:p>
+      <w:pPr>
+        <w:spacing w:after="0" w:line="240" w:lineRule="auto"/>
+      </w:pPr>
+      <w:r>
+        <w:t>- Set language to use for issues/notes (supported en-de-fr-es)</w:t>
       </w:r>
     </w:p>
     <w:p>
@@ -1685,27 +1483,15 @@
         <w:spacing w:after="0" w:line="240" w:lineRule="auto"/>
       </w:pPr>
       <w:r>
-        <w:t>- Automatic approve text with less char</w:t>
-      </w:r>
-      <w:r>
-        <w:t>a</w:t>
-      </w:r>
-      <w:r>
-        <w:t>cters than the minimum stated above</w:t>
-      </w:r>
-    </w:p>
-    <w:p>
-      <w:pPr>
-        <w:spacing w:after="0" w:line="240" w:lineRule="auto"/>
-      </w:pPr>
-      <w:r>
-        <w:t>- Do you wa</w:t>
-      </w:r>
-      <w:r>
-        <w:t>n</w:t>
-      </w:r>
-      <w:r>
-        <w:t>t to check during logon yes/no?</w:t>
+        <w:t>- Automatic approve text with less characters than the minimum stated above</w:t>
+      </w:r>
+    </w:p>
+    <w:p>
+      <w:pPr>
+        <w:spacing w:after="0" w:line="240" w:lineRule="auto"/>
+      </w:pPr>
+      <w:r>
+        <w:t>- Do you want to check during logon yes/no?</w:t>
       </w:r>
     </w:p>
     <w:p>
@@ -1758,6 +1544,9 @@
         <w:spacing w:after="0" w:line="240" w:lineRule="auto"/>
       </w:pPr>
       <w:r>
+        <w:rPr>
+          <w:noProof/>
+        </w:rPr>
         <w:drawing>
           <wp:inline distT="0" distB="0" distL="0" distR="0" wp14:anchorId="0816949A" wp14:editId="6D2A7513">
             <wp:extent cx="5731510" cy="590550"/>
@@ -1774,7 +1563,7 @@
                     <pic:cNvPicPr/>
                   </pic:nvPicPr>
                   <pic:blipFill>
-                    <a:blip r:embed="rId8"/>
+                    <a:blip r:embed="rId9"/>
                     <a:stretch>
                       <a:fillRect/>
                     </a:stretch>
@@ -1805,15 +1594,7 @@
         <w:spacing w:after="0" w:line="240" w:lineRule="auto"/>
       </w:pPr>
       <w:r>
-        <w:t xml:space="preserve">In case an issue or note </w:t>
-      </w:r>
-      <w:proofErr w:type="gramStart"/>
-      <w:r>
-        <w:t>is submitted</w:t>
-      </w:r>
-      <w:proofErr w:type="gramEnd"/>
-      <w:r>
-        <w:t xml:space="preserve"> while the language is not the required language, the reporter will be presented the above screen.</w:t>
+        <w:t>In case an issue or note is submitted while the language is not the required language, the reporter will be presented the above screen.</w:t>
       </w:r>
     </w:p>
     <w:p>
@@ -1854,7 +1635,7 @@
           <w:noProof/>
         </w:rPr>
         <w:drawing>
-          <wp:inline distT="0" distB="0" distL="0" distR="0" wp14:anchorId="13BCBC7A" wp14:editId="1223A8BA">
+          <wp:inline distT="0" distB="0" distL="0" distR="0" wp14:anchorId="13BCBC7A" wp14:editId="59D54AE7">
             <wp:extent cx="5731510" cy="963930"/>
             <wp:effectExtent l="0" t="0" r="2540" b="7620"/>
             <wp:docPr id="1534767478" name="Picture 2" descr="A screenshot of a computer&#10;&#10;Description automatically generated"/>
@@ -1869,7 +1650,7 @@
                     <pic:cNvPicPr/>
                   </pic:nvPicPr>
                   <pic:blipFill>
-                    <a:blip r:embed="rId9" cstate="print">
+                    <a:blip r:embed="rId10" cstate="print">
                       <a:extLst>
                         <a:ext uri="{28A0092B-C50C-407E-A947-70E740481C1C}">
                           <a14:useLocalDpi xmlns:a14="http://schemas.microsoft.com/office/drawing/2010/main" val="0"/>
@@ -1901,15 +1682,7 @@
         <w:spacing w:after="0" w:line="240" w:lineRule="auto"/>
       </w:pPr>
       <w:r>
-        <w:t xml:space="preserve">Since mantis does not register the IP-address of its user, it is </w:t>
-      </w:r>
-      <w:proofErr w:type="gramStart"/>
-      <w:r>
-        <w:t>handled</w:t>
-      </w:r>
-      <w:proofErr w:type="gramEnd"/>
-      <w:r>
-        <w:t xml:space="preserve"> by this plugin.</w:t>
+        <w:t>Since mantis does not register the IP-address of its user, it is handled by this plugin.</w:t>
       </w:r>
     </w:p>
     <w:p>
@@ -1934,15 +1707,7 @@
         <w:t>RED</w:t>
       </w:r>
       <w:r>
-        <w:t xml:space="preserve">, it means it </w:t>
-      </w:r>
-      <w:proofErr w:type="gramStart"/>
-      <w:r>
-        <w:t>is already banned</w:t>
-      </w:r>
-      <w:proofErr w:type="gramEnd"/>
-      <w:r>
-        <w:t xml:space="preserve"> for posting.</w:t>
+        <w:t>, it means it is already banned for posting.</w:t>
       </w:r>
     </w:p>
     <w:p>
@@ -1958,15 +1723,7 @@
         <w:spacing w:after="0" w:line="240" w:lineRule="auto"/>
       </w:pPr>
       <w:r>
-        <w:t xml:space="preserve">Removing a ban can </w:t>
-      </w:r>
-      <w:proofErr w:type="gramStart"/>
-      <w:r>
-        <w:t>be done</w:t>
-      </w:r>
-      <w:proofErr w:type="gramEnd"/>
-      <w:r>
-        <w:t xml:space="preserve"> from the Manage Banned IP page.</w:t>
+        <w:t>Removing a ban can be done from the Manage Banned IP page.</w:t>
       </w:r>
     </w:p>
     <w:p>
@@ -1999,7 +1756,7 @@
           <w:noProof/>
         </w:rPr>
         <w:drawing>
-          <wp:inline distT="0" distB="0" distL="0" distR="0" wp14:anchorId="7B8364F7" wp14:editId="69EF0870">
+          <wp:inline distT="0" distB="0" distL="0" distR="0" wp14:anchorId="7B8364F7" wp14:editId="6376A643">
             <wp:extent cx="5731510" cy="1224915"/>
             <wp:effectExtent l="0" t="0" r="2540" b="0"/>
             <wp:docPr id="571298137" name="Picture 3" descr="A screenshot of a computer&#10;&#10;Description automatically generated"/>
@@ -2014,7 +1771,7 @@
                     <pic:cNvPicPr/>
                   </pic:nvPicPr>
                   <pic:blipFill>
-                    <a:blip r:embed="rId10" cstate="print">
+                    <a:blip r:embed="rId11" cstate="print">
                       <a:extLst>
                         <a:ext uri="{28A0092B-C50C-407E-A947-70E740481C1C}">
                           <a14:useLocalDpi xmlns:a14="http://schemas.microsoft.com/office/drawing/2010/main" val="0"/>
@@ -2059,13 +1816,8 @@
         <w:spacing w:after="0" w:line="240" w:lineRule="auto"/>
       </w:pPr>
       <w:r>
-        <w:t xml:space="preserve">Add a new IP-range to ban from the </w:t>
-      </w:r>
-      <w:proofErr w:type="gramStart"/>
-      <w:r>
-        <w:t>system</w:t>
-      </w:r>
-      <w:proofErr w:type="gramEnd"/>
+        <w:t>Add a new IP-range to ban from the system</w:t>
+      </w:r>
     </w:p>
     <w:p>
       <w:pPr>
@@ -2080,13 +1832,8 @@
         <w:t>See which IP-ranges have been banned from the system</w:t>
       </w:r>
       <w:r>
-        <w:t xml:space="preserve"> and </w:t>
-      </w:r>
-      <w:proofErr w:type="gramStart"/>
-      <w:r>
-        <w:t>why</w:t>
-      </w:r>
-      <w:proofErr w:type="gramEnd"/>
+        <w:t xml:space="preserve"> and why</w:t>
+      </w:r>
     </w:p>
     <w:p>
       <w:pPr>
@@ -2098,30 +1845,14 @@
         <w:spacing w:after="0" w:line="240" w:lineRule="auto"/>
       </w:pPr>
       <w:r>
-        <w:t xml:space="preserve">Banned ranged can </w:t>
-      </w:r>
-      <w:proofErr w:type="gramStart"/>
-      <w:r>
-        <w:t>be removed</w:t>
-      </w:r>
-      <w:proofErr w:type="gramEnd"/>
-      <w:r>
-        <w:t xml:space="preserve"> from here too.</w:t>
+        <w:t>Banned ranged can be removed from here too.</w:t>
       </w:r>
     </w:p>
     <w:p/>
     <w:p/>
     <w:p>
       <w:r>
-        <w:t xml:space="preserve">** Banning one IP-address can </w:t>
-      </w:r>
-      <w:proofErr w:type="gramStart"/>
-      <w:r>
-        <w:t>be done</w:t>
-      </w:r>
-      <w:proofErr w:type="gramEnd"/>
-      <w:r>
-        <w:t xml:space="preserve"> simply by setting that IP-address as the lower and upper limit of a range.</w:t>
+        <w:t>** Banning one IP-address can be done simply by setting that IP-address as the lower and upper limit of a range.</w:t>
       </w:r>
       <w:r>
         <w:br w:type="page"/>
@@ -2167,7 +1898,7 @@
                     <pic:cNvPicPr/>
                   </pic:nvPicPr>
                   <pic:blipFill>
-                    <a:blip r:embed="rId11">
+                    <a:blip r:embed="rId12">
                       <a:extLst>
                         <a:ext uri="{28A0092B-C50C-407E-A947-70E740481C1C}">
                           <a14:useLocalDpi xmlns:a14="http://schemas.microsoft.com/office/drawing/2010/main" val="0"/>
@@ -2199,23 +1930,7 @@
         <w:spacing w:after="0" w:line="240" w:lineRule="auto"/>
       </w:pPr>
       <w:r>
-        <w:t xml:space="preserve">You can use a simple CSV file to bulk upload </w:t>
-      </w:r>
-      <w:proofErr w:type="spellStart"/>
-      <w:r>
-        <w:t>ip</w:t>
-      </w:r>
-      <w:proofErr w:type="spellEnd"/>
-      <w:r>
-        <w:t xml:space="preserve">-ranges to </w:t>
-      </w:r>
-      <w:proofErr w:type="gramStart"/>
-      <w:r>
-        <w:t>be banned</w:t>
-      </w:r>
-      <w:proofErr w:type="gramEnd"/>
-      <w:r>
-        <w:t>.</w:t>
+        <w:t>You can use a simple CSV file to bulk upload ip-ranges to be banned.</w:t>
       </w:r>
     </w:p>
     <w:p>
@@ -2231,31 +1946,20 @@
         <w:spacing w:after="0" w:line="240" w:lineRule="auto"/>
       </w:pPr>
       <w:r>
-        <w:t xml:space="preserve">The upload will ensure no duplicate range </w:t>
-      </w:r>
-      <w:proofErr w:type="gramStart"/>
-      <w:r>
-        <w:t>are loaded</w:t>
-      </w:r>
-      <w:proofErr w:type="gramEnd"/>
-      <w:r>
-        <w:t>.</w:t>
-      </w:r>
-    </w:p>
-    <w:p>
-      <w:pPr>
-        <w:spacing w:after="0" w:line="240" w:lineRule="auto"/>
-      </w:pPr>
-    </w:p>
-    <w:p>
-      <w:pPr>
-        <w:spacing w:after="0" w:line="240" w:lineRule="auto"/>
-      </w:pPr>
-      <w:r>
-        <w:t>Be aware that the import will skip the first line, so please leave the header row in place</w:t>
-      </w:r>
-      <w:r>
-        <w:t>.</w:t>
+        <w:t>The upload will ensure no duplicate range are loaded.</w:t>
+      </w:r>
+    </w:p>
+    <w:p>
+      <w:pPr>
+        <w:spacing w:after="0" w:line="240" w:lineRule="auto"/>
+      </w:pPr>
+    </w:p>
+    <w:p>
+      <w:pPr>
+        <w:spacing w:after="0" w:line="240" w:lineRule="auto"/>
+      </w:pPr>
+      <w:r>
+        <w:t>Be aware that the import will skip the first line, so please leave the header row in place.</w:t>
       </w:r>
     </w:p>
     <w:p>
@@ -2276,18 +1980,7 @@
         <w:spacing w:after="0" w:line="240" w:lineRule="auto"/>
       </w:pPr>
       <w:r>
-        <w:t xml:space="preserve">Default it is set to a </w:t>
-      </w:r>
-      <w:proofErr w:type="gramStart"/>
-      <w:r>
-        <w:t>c</w:t>
-      </w:r>
-      <w:r>
-        <w:t>omma</w:t>
-      </w:r>
-      <w:proofErr w:type="gramEnd"/>
-      <w:r>
-        <w:t xml:space="preserve"> but it just as well c</w:t>
+        <w:t>Default it is set to a comma but it just as well c</w:t>
       </w:r>
       <w:r>
         <w:t>ould</w:t>
@@ -2334,7 +2027,7 @@
           <w:noProof/>
         </w:rPr>
         <w:drawing>
-          <wp:inline distT="0" distB="0" distL="0" distR="0" wp14:anchorId="4B20C52D" wp14:editId="240B8B63">
+          <wp:inline distT="0" distB="0" distL="0" distR="0" wp14:anchorId="4B20C52D" wp14:editId="1E92092C">
             <wp:extent cx="5731510" cy="680085"/>
             <wp:effectExtent l="0" t="0" r="2540" b="5715"/>
             <wp:docPr id="1410841283" name="Picture 5"/>
@@ -2349,7 +2042,7 @@
                     <pic:cNvPicPr/>
                   </pic:nvPicPr>
                   <pic:blipFill>
-                    <a:blip r:embed="rId12" cstate="print">
+                    <a:blip r:embed="rId13" cstate="print">
                       <a:extLst>
                         <a:ext uri="{28A0092B-C50C-407E-A947-70E740481C1C}">
                           <a14:useLocalDpi xmlns:a14="http://schemas.microsoft.com/office/drawing/2010/main" val="0"/>
@@ -2384,15 +2077,7 @@
     </w:p>
     <w:p>
       <w:r>
-        <w:t xml:space="preserve">In case more information </w:t>
-      </w:r>
-      <w:proofErr w:type="gramStart"/>
-      <w:r>
-        <w:t>is required</w:t>
-      </w:r>
-      <w:proofErr w:type="gramEnd"/>
-      <w:r>
-        <w:t>, simply click on “More Info” and the following screen will appear.</w:t>
+        <w:t>In case more information is required, simply click on “More Info” and the following screen will appear.</w:t>
       </w:r>
     </w:p>
     <w:p>
@@ -2401,7 +2086,7 @@
           <w:noProof/>
         </w:rPr>
         <w:drawing>
-          <wp:inline distT="0" distB="0" distL="0" distR="0" wp14:anchorId="076C923C" wp14:editId="6CE18DD8">
+          <wp:inline distT="0" distB="0" distL="0" distR="0" wp14:anchorId="076C923C" wp14:editId="1EAE44CC">
             <wp:extent cx="5731510" cy="1878330"/>
             <wp:effectExtent l="0" t="0" r="2540" b="7620"/>
             <wp:docPr id="1250887939" name="Picture 6" descr="A screenshot of a computer&#10;&#10;Description automatically generated"/>
@@ -2416,7 +2101,7 @@
                     <pic:cNvPicPr/>
                   </pic:nvPicPr>
                   <pic:blipFill>
-                    <a:blip r:embed="rId13" cstate="print">
+                    <a:blip r:embed="rId14" cstate="print">
                       <a:extLst>
                         <a:ext uri="{28A0092B-C50C-407E-A947-70E740481C1C}">
                           <a14:useLocalDpi xmlns:a14="http://schemas.microsoft.com/office/drawing/2010/main" val="0"/>
@@ -2445,18 +2130,7 @@
     </w:p>
     <w:p>
       <w:r>
-        <w:t xml:space="preserve">Here more fields are shown </w:t>
-      </w:r>
-      <w:proofErr w:type="gramStart"/>
-      <w:r>
-        <w:t>in order to</w:t>
-      </w:r>
-      <w:proofErr w:type="gramEnd"/>
-      <w:r>
-        <w:t xml:space="preserve"> make a better judgement on releasing the issue. </w:t>
-      </w:r>
-      <w:r>
-        <w:t>You can delete or release here directly from the page.</w:t>
+        <w:t>Here more fields are shown in order to make a better judgement on releasing the issue. You can delete or release here directly from the page.</w:t>
       </w:r>
     </w:p>
     <w:p>
@@ -2489,7 +2163,7 @@
           <w:noProof/>
         </w:rPr>
         <w:drawing>
-          <wp:inline distT="0" distB="0" distL="0" distR="0" wp14:anchorId="6125D59C" wp14:editId="3DB53C92">
+          <wp:inline distT="0" distB="0" distL="0" distR="0" wp14:anchorId="6125D59C" wp14:editId="7A33576F">
             <wp:extent cx="5731510" cy="953135"/>
             <wp:effectExtent l="0" t="0" r="2540" b="0"/>
             <wp:docPr id="1614219249" name="Picture 7" descr="A screenshot of a computer&#10;&#10;Description automatically generated"/>
@@ -2504,7 +2178,7 @@
                     <pic:cNvPicPr/>
                   </pic:nvPicPr>
                   <pic:blipFill>
-                    <a:blip r:embed="rId14" cstate="print">
+                    <a:blip r:embed="rId15" cstate="print">
                       <a:extLst>
                         <a:ext uri="{28A0092B-C50C-407E-A947-70E740481C1C}">
                           <a14:useLocalDpi xmlns:a14="http://schemas.microsoft.com/office/drawing/2010/main" val="0"/>
@@ -2534,25 +2208,7 @@
     <w:p/>
     <w:p>
       <w:r>
-        <w:t xml:space="preserve">This page provides an overview of all </w:t>
-      </w:r>
-      <w:r>
-        <w:t>notes</w:t>
-      </w:r>
-      <w:r>
-        <w:t xml:space="preserve"> that are currently quarantined. You can delete or release</w:t>
-      </w:r>
-      <w:r>
-        <w:t xml:space="preserve"> a note </w:t>
-      </w:r>
-      <w:r>
-        <w:t>here directly from th</w:t>
-      </w:r>
-      <w:r>
-        <w:t>is</w:t>
-      </w:r>
-      <w:r>
-        <w:t xml:space="preserve"> page.</w:t>
+        <w:t>This page provides an overview of all notes that are currently quarantined. You can delete or release a note here directly from this page.</w:t>
       </w:r>
     </w:p>
     <w:p/>
@@ -2569,32 +2225,20 @@
           <w:b/>
           <w:bCs/>
           <w:shd w:val="clear" w:color="auto" w:fill="FDFDFD"/>
-          <w:lang w:val="en-NL" w:eastAsia="en-NL"/>
+          <w:lang w:eastAsia="en-NL"/>
         </w:rPr>
       </w:pPr>
       <w:bookmarkStart w:id="11" w:name="_Toc165983690"/>
-      <w:proofErr w:type="gramStart"/>
       <w:r>
         <w:rPr>
           <w:rFonts w:eastAsia="Times New Roman"/>
           <w:b/>
           <w:bCs/>
           <w:shd w:val="clear" w:color="auto" w:fill="FDFDFD"/>
-          <w:lang w:val="en-NL" w:eastAsia="en-NL"/>
+          <w:lang w:eastAsia="en-NL"/>
         </w:rPr>
         <w:lastRenderedPageBreak/>
-        <w:t>Enabling  Admin</w:t>
-      </w:r>
-      <w:proofErr w:type="gramEnd"/>
-      <w:r>
-        <w:rPr>
-          <w:rFonts w:eastAsia="Times New Roman"/>
-          <w:b/>
-          <w:bCs/>
-          <w:shd w:val="clear" w:color="auto" w:fill="FDFDFD"/>
-          <w:lang w:val="en-NL" w:eastAsia="en-NL"/>
-        </w:rPr>
-        <w:t xml:space="preserve"> approval for new users</w:t>
+        <w:t>Enabling  Admin approval for new users</w:t>
       </w:r>
       <w:bookmarkEnd w:id="11"/>
     </w:p>
@@ -2611,7 +2255,7 @@
           <w:szCs w:val="32"/>
           <w:u w:val="single"/>
           <w:shd w:val="clear" w:color="auto" w:fill="FDFDFD"/>
-          <w:lang w:val="en-NL" w:eastAsia="en-NL"/>
+          <w:lang w:eastAsia="en-NL"/>
           <w14:ligatures w14:val="none"/>
         </w:rPr>
       </w:pPr>
@@ -2626,7 +2270,7 @@
           <w:sz w:val="20"/>
           <w:szCs w:val="20"/>
           <w:shd w:val="clear" w:color="auto" w:fill="FDFDFD"/>
-          <w:lang w:val="en-NL" w:eastAsia="en-NL"/>
+          <w:lang w:eastAsia="en-NL"/>
           <w14:ligatures w14:val="none"/>
         </w:rPr>
       </w:pPr>
@@ -2638,7 +2282,7 @@
           <w:sz w:val="20"/>
           <w:szCs w:val="20"/>
           <w:shd w:val="clear" w:color="auto" w:fill="FDFDFD"/>
-          <w:lang w:val="en-NL" w:eastAsia="en-NL"/>
+          <w:lang w:eastAsia="en-NL"/>
           <w14:ligatures w14:val="none"/>
         </w:rPr>
         <w:t>In case you want to review new accounts before they gain access, you can do various things.</w:t>
@@ -2654,7 +2298,7 @@
           <w:sz w:val="20"/>
           <w:szCs w:val="20"/>
           <w:shd w:val="clear" w:color="auto" w:fill="FDFDFD"/>
-          <w:lang w:val="en-NL" w:eastAsia="en-NL"/>
+          <w:lang w:eastAsia="en-NL"/>
           <w14:ligatures w14:val="none"/>
         </w:rPr>
       </w:pPr>
@@ -2666,13 +2310,15 @@
           <w:sz w:val="20"/>
           <w:szCs w:val="20"/>
           <w:shd w:val="clear" w:color="auto" w:fill="FDFDFD"/>
-          <w:lang w:val="en-NL" w:eastAsia="en-NL"/>
-          <w14:ligatures w14:val="none"/>
-        </w:rPr>
-        <w:t xml:space="preserve">You can put the initial level for new accounts to “VIEWER” which ensures that </w:t>
-      </w:r>
-      <w:proofErr w:type="gramStart"/>
-      <w:r>
+          <w:lang w:eastAsia="en-NL"/>
+          <w14:ligatures w14:val="none"/>
+        </w:rPr>
+        <w:t>You can put the initial level for new accounts to “VIEWER” which ensures that new users can not post anything.</w:t>
+      </w:r>
+    </w:p>
+    <w:p>
+      <w:pPr>
+        <w:spacing w:after="0" w:line="240" w:lineRule="auto"/>
         <w:rPr>
           <w:rFonts w:ascii="Source Sans Pro" w:eastAsia="Times New Roman" w:hAnsi="Source Sans Pro" w:cs="Times New Roman"/>
           <w:color w:val="4D4D4D"/>
@@ -2680,12 +2326,10 @@
           <w:sz w:val="20"/>
           <w:szCs w:val="20"/>
           <w:shd w:val="clear" w:color="auto" w:fill="FDFDFD"/>
-          <w:lang w:val="en-NL" w:eastAsia="en-NL"/>
-          <w14:ligatures w14:val="none"/>
-        </w:rPr>
-        <w:t>new users</w:t>
-      </w:r>
-      <w:proofErr w:type="gramEnd"/>
+          <w:lang w:eastAsia="en-NL"/>
+          <w14:ligatures w14:val="none"/>
+        </w:rPr>
+      </w:pPr>
       <w:r>
         <w:rPr>
           <w:rFonts w:ascii="Source Sans Pro" w:eastAsia="Times New Roman" w:hAnsi="Source Sans Pro" w:cs="Times New Roman"/>
@@ -2694,10 +2338,10 @@
           <w:sz w:val="20"/>
           <w:szCs w:val="20"/>
           <w:shd w:val="clear" w:color="auto" w:fill="FDFDFD"/>
-          <w:lang w:val="en-NL" w:eastAsia="en-NL"/>
-          <w14:ligatures w14:val="none"/>
-        </w:rPr>
-        <w:t xml:space="preserve"> can not post anything.</w:t>
+          <w:lang w:eastAsia="en-NL"/>
+          <w14:ligatures w14:val="none"/>
+        </w:rPr>
+        <w:t>In case you want to manual approve new registrations, keep on reading.</w:t>
       </w:r>
     </w:p>
     <w:p>
@@ -2710,11 +2354,14 @@
           <w:sz w:val="20"/>
           <w:szCs w:val="20"/>
           <w:shd w:val="clear" w:color="auto" w:fill="FDFDFD"/>
-          <w:lang w:val="en-NL" w:eastAsia="en-NL"/>
-          <w14:ligatures w14:val="none"/>
-        </w:rPr>
-      </w:pPr>
-      <w:r>
+          <w:lang w:eastAsia="en-NL"/>
+          <w14:ligatures w14:val="none"/>
+        </w:rPr>
+      </w:pPr>
+    </w:p>
+    <w:p>
+      <w:pPr>
+        <w:spacing w:after="0" w:line="240" w:lineRule="auto"/>
         <w:rPr>
           <w:rFonts w:ascii="Source Sans Pro" w:eastAsia="Times New Roman" w:hAnsi="Source Sans Pro" w:cs="Times New Roman"/>
           <w:color w:val="4D4D4D"/>
@@ -2722,15 +2369,11 @@
           <w:sz w:val="20"/>
           <w:szCs w:val="20"/>
           <w:shd w:val="clear" w:color="auto" w:fill="FDFDFD"/>
-          <w:lang w:val="en-NL" w:eastAsia="en-NL"/>
-          <w14:ligatures w14:val="none"/>
-        </w:rPr>
-        <w:t>In case you want to manual approve new registrations, keep on reading.</w:t>
-      </w:r>
-    </w:p>
-    <w:p>
-      <w:pPr>
-        <w:spacing w:after="0" w:line="240" w:lineRule="auto"/>
+          <w:lang w:eastAsia="en-NL"/>
+          <w14:ligatures w14:val="none"/>
+        </w:rPr>
+      </w:pPr>
+      <w:r>
         <w:rPr>
           <w:rFonts w:ascii="Source Sans Pro" w:eastAsia="Times New Roman" w:hAnsi="Source Sans Pro" w:cs="Times New Roman"/>
           <w:color w:val="4D4D4D"/>
@@ -2738,14 +2381,12 @@
           <w:sz w:val="20"/>
           <w:szCs w:val="20"/>
           <w:shd w:val="clear" w:color="auto" w:fill="FDFDFD"/>
-          <w:lang w:val="en-NL" w:eastAsia="en-NL"/>
-          <w14:ligatures w14:val="none"/>
-        </w:rPr>
-      </w:pPr>
-    </w:p>
-    <w:p>
-      <w:pPr>
-        <w:spacing w:after="0" w:line="240" w:lineRule="auto"/>
+          <w:lang w:eastAsia="en-NL"/>
+          <w14:ligatures w14:val="none"/>
+        </w:rPr>
+        <w:t>When a new user register him/her-self on the Mantis site, th</w:t>
+      </w:r>
+      <w:r>
         <w:rPr>
           <w:rFonts w:ascii="Source Sans Pro" w:eastAsia="Times New Roman" w:hAnsi="Source Sans Pro" w:cs="Times New Roman"/>
           <w:color w:val="4D4D4D"/>
@@ -2753,10 +2394,11 @@
           <w:sz w:val="20"/>
           <w:szCs w:val="20"/>
           <w:shd w:val="clear" w:color="auto" w:fill="FDFDFD"/>
-          <w:lang w:val="en-NL" w:eastAsia="en-NL"/>
-          <w14:ligatures w14:val="none"/>
-        </w:rPr>
-      </w:pPr>
+          <w:lang w:eastAsia="en-NL"/>
+          <w14:ligatures w14:val="none"/>
+        </w:rPr>
+        <w:t>e</w:t>
+      </w:r>
       <w:r>
         <w:rPr>
           <w:rFonts w:ascii="Source Sans Pro" w:eastAsia="Times New Roman" w:hAnsi="Source Sans Pro" w:cs="Times New Roman"/>
@@ -2765,10 +2407,10 @@
           <w:sz w:val="20"/>
           <w:szCs w:val="20"/>
           <w:shd w:val="clear" w:color="auto" w:fill="FDFDFD"/>
-          <w:lang w:val="en-NL" w:eastAsia="en-NL"/>
-          <w14:ligatures w14:val="none"/>
-        </w:rPr>
-        <w:t>When a new user register him/her-self on the Mantis site, th</w:t>
+          <w:lang w:eastAsia="en-NL"/>
+          <w14:ligatures w14:val="none"/>
+        </w:rPr>
+        <w:t xml:space="preserve"> account is created like normal.</w:t>
       </w:r>
       <w:r>
         <w:rPr>
@@ -2777,11 +2419,10 @@
           <w:kern w:val="0"/>
           <w:sz w:val="20"/>
           <w:szCs w:val="20"/>
-          <w:shd w:val="clear" w:color="auto" w:fill="FDFDFD"/>
-          <w:lang w:val="en-NL" w:eastAsia="en-NL"/>
-          <w14:ligatures w14:val="none"/>
-        </w:rPr>
-        <w:t>e</w:t>
+          <w:lang w:eastAsia="en-NL"/>
+          <w14:ligatures w14:val="none"/>
+        </w:rPr>
+        <w:br/>
       </w:r>
       <w:r>
         <w:rPr>
@@ -2791,10 +2432,10 @@
           <w:sz w:val="20"/>
           <w:szCs w:val="20"/>
           <w:shd w:val="clear" w:color="auto" w:fill="FDFDFD"/>
-          <w:lang w:val="en-NL" w:eastAsia="en-NL"/>
-          <w14:ligatures w14:val="none"/>
-        </w:rPr>
-        <w:t xml:space="preserve"> account is created like normal.</w:t>
+          <w:lang w:eastAsia="en-NL"/>
+          <w14:ligatures w14:val="none"/>
+        </w:rPr>
+        <w:t>Only difference is that the account is not yet enabled.</w:t>
       </w:r>
       <w:r>
         <w:rPr>
@@ -2803,7 +2444,7 @@
           <w:kern w:val="0"/>
           <w:sz w:val="20"/>
           <w:szCs w:val="20"/>
-          <w:lang w:val="en-NL" w:eastAsia="en-NL"/>
+          <w:lang w:eastAsia="en-NL"/>
           <w14:ligatures w14:val="none"/>
         </w:rPr>
         <w:br/>
@@ -2816,10 +2457,10 @@
           <w:sz w:val="20"/>
           <w:szCs w:val="20"/>
           <w:shd w:val="clear" w:color="auto" w:fill="FDFDFD"/>
-          <w:lang w:val="en-NL" w:eastAsia="en-NL"/>
-          <w14:ligatures w14:val="none"/>
-        </w:rPr>
-        <w:t>Only difference is that the account is not yet enabled.</w:t>
+          <w:lang w:eastAsia="en-NL"/>
+          <w14:ligatures w14:val="none"/>
+        </w:rPr>
+        <w:t>That needs to be done by someone with rights to get in user management.</w:t>
       </w:r>
       <w:r>
         <w:rPr>
@@ -2828,7 +2469,7 @@
           <w:kern w:val="0"/>
           <w:sz w:val="20"/>
           <w:szCs w:val="20"/>
-          <w:lang w:val="en-NL" w:eastAsia="en-NL"/>
+          <w:lang w:eastAsia="en-NL"/>
           <w14:ligatures w14:val="none"/>
         </w:rPr>
         <w:br/>
@@ -2841,10 +2482,10 @@
           <w:sz w:val="20"/>
           <w:szCs w:val="20"/>
           <w:shd w:val="clear" w:color="auto" w:fill="FDFDFD"/>
-          <w:lang w:val="en-NL" w:eastAsia="en-NL"/>
-          <w14:ligatures w14:val="none"/>
-        </w:rPr>
-        <w:t>That needs to be done by someone with rights to get in user management.</w:t>
+          <w:lang w:eastAsia="en-NL"/>
+          <w14:ligatures w14:val="none"/>
+        </w:rPr>
+        <w:t>These new accounts are trackable by filtering on the text as defined by $s_new_account (added to the.</w:t>
       </w:r>
       <w:r>
         <w:rPr>
@@ -2853,7 +2494,7 @@
           <w:kern w:val="0"/>
           <w:sz w:val="20"/>
           <w:szCs w:val="20"/>
-          <w:lang w:val="en-NL" w:eastAsia="en-NL"/>
+          <w:lang w:eastAsia="en-NL"/>
           <w14:ligatures w14:val="none"/>
         </w:rPr>
         <w:br/>
@@ -2866,13 +2507,15 @@
           <w:sz w:val="20"/>
           <w:szCs w:val="20"/>
           <w:shd w:val="clear" w:color="auto" w:fill="FDFDFD"/>
-          <w:lang w:val="en-NL" w:eastAsia="en-NL"/>
-          <w14:ligatures w14:val="none"/>
-        </w:rPr>
-        <w:t>These new accounts are trackable by filtering on the text as defined by $</w:t>
-      </w:r>
-      <w:proofErr w:type="spellStart"/>
-      <w:r>
+          <w:lang w:eastAsia="en-NL"/>
+          <w14:ligatures w14:val="none"/>
+        </w:rPr>
+        <w:t>Do ensure that you want to see the disabled accounts too.</w:t>
+      </w:r>
+    </w:p>
+    <w:p>
+      <w:pPr>
+        <w:spacing w:after="0" w:line="240" w:lineRule="auto"/>
         <w:rPr>
           <w:rFonts w:ascii="Source Sans Pro" w:eastAsia="Times New Roman" w:hAnsi="Source Sans Pro" w:cs="Times New Roman"/>
           <w:color w:val="4D4D4D"/>
@@ -2880,62 +2523,7 @@
           <w:sz w:val="20"/>
           <w:szCs w:val="20"/>
           <w:shd w:val="clear" w:color="auto" w:fill="FDFDFD"/>
-          <w:lang w:val="en-NL" w:eastAsia="en-NL"/>
-          <w14:ligatures w14:val="none"/>
-        </w:rPr>
-        <w:t>s_new_account</w:t>
-      </w:r>
-      <w:proofErr w:type="spellEnd"/>
-      <w:r>
-        <w:rPr>
-          <w:rFonts w:ascii="Source Sans Pro" w:eastAsia="Times New Roman" w:hAnsi="Source Sans Pro" w:cs="Times New Roman"/>
-          <w:color w:val="4D4D4D"/>
-          <w:kern w:val="0"/>
-          <w:sz w:val="20"/>
-          <w:szCs w:val="20"/>
-          <w:shd w:val="clear" w:color="auto" w:fill="FDFDFD"/>
-          <w:lang w:val="en-NL" w:eastAsia="en-NL"/>
-          <w14:ligatures w14:val="none"/>
-        </w:rPr>
-        <w:t xml:space="preserve"> (added to the.</w:t>
-      </w:r>
-      <w:r>
-        <w:rPr>
-          <w:rFonts w:ascii="Source Sans Pro" w:eastAsia="Times New Roman" w:hAnsi="Source Sans Pro" w:cs="Times New Roman"/>
-          <w:color w:val="4D4D4D"/>
-          <w:kern w:val="0"/>
-          <w:sz w:val="20"/>
-          <w:szCs w:val="20"/>
-          <w:lang w:val="en-NL" w:eastAsia="en-NL"/>
-          <w14:ligatures w14:val="none"/>
-        </w:rPr>
-        <w:br/>
-      </w:r>
-      <w:r>
-        <w:rPr>
-          <w:rFonts w:ascii="Source Sans Pro" w:eastAsia="Times New Roman" w:hAnsi="Source Sans Pro" w:cs="Times New Roman"/>
-          <w:color w:val="4D4D4D"/>
-          <w:kern w:val="0"/>
-          <w:sz w:val="20"/>
-          <w:szCs w:val="20"/>
-          <w:shd w:val="clear" w:color="auto" w:fill="FDFDFD"/>
-          <w:lang w:val="en-NL" w:eastAsia="en-NL"/>
-          <w14:ligatures w14:val="none"/>
-        </w:rPr>
-        <w:t>Do ensure that you want to see the disabled accounts too.</w:t>
-      </w:r>
-    </w:p>
-    <w:p>
-      <w:pPr>
-        <w:spacing w:after="0" w:line="240" w:lineRule="auto"/>
-        <w:rPr>
-          <w:rFonts w:ascii="Source Sans Pro" w:eastAsia="Times New Roman" w:hAnsi="Source Sans Pro" w:cs="Times New Roman"/>
-          <w:color w:val="4D4D4D"/>
-          <w:kern w:val="0"/>
-          <w:sz w:val="20"/>
-          <w:szCs w:val="20"/>
-          <w:shd w:val="clear" w:color="auto" w:fill="FDFDFD"/>
-          <w:lang w:val="en-NL" w:eastAsia="en-NL"/>
+          <w:lang w:eastAsia="en-NL"/>
           <w14:ligatures w14:val="none"/>
         </w:rPr>
       </w:pPr>
@@ -2947,10 +2535,10 @@
           <w:kern w:val="0"/>
           <w:sz w:val="20"/>
           <w:szCs w:val="20"/>
-          <w:lang w:val="en-NL" w:eastAsia="en-NL"/>
+          <w:lang w:eastAsia="en-NL"/>
         </w:rPr>
         <w:drawing>
-          <wp:inline distT="0" distB="0" distL="0" distR="0" wp14:anchorId="68B4E7E1" wp14:editId="020698FD">
+          <wp:inline distT="0" distB="0" distL="0" distR="0" wp14:anchorId="68B4E7E1" wp14:editId="147C28BB">
             <wp:extent cx="5731510" cy="1050925"/>
             <wp:effectExtent l="0" t="0" r="2540" b="0"/>
             <wp:docPr id="183254060" name="Picture 8" descr="A screenshot of a computer&#10;&#10;Description automatically generated"/>
@@ -2965,7 +2553,7 @@
                     <pic:cNvPicPr/>
                   </pic:nvPicPr>
                   <pic:blipFill>
-                    <a:blip r:embed="rId15" cstate="print">
+                    <a:blip r:embed="rId16" cstate="print">
                       <a:extLst>
                         <a:ext uri="{28A0092B-C50C-407E-A947-70E740481C1C}">
                           <a14:useLocalDpi xmlns:a14="http://schemas.microsoft.com/office/drawing/2010/main" val="0"/>
@@ -2998,7 +2586,7 @@
           <w:kern w:val="0"/>
           <w:sz w:val="20"/>
           <w:szCs w:val="20"/>
-          <w:lang w:val="en-NL" w:eastAsia="en-NL"/>
+          <w:lang w:eastAsia="en-NL"/>
           <w14:ligatures w14:val="none"/>
         </w:rPr>
         <w:br/>
@@ -3014,11 +2602,10 @@
           <w:sz w:val="20"/>
           <w:szCs w:val="20"/>
           <w:shd w:val="clear" w:color="auto" w:fill="FDFDFD"/>
-          <w:lang w:val="en-NL" w:eastAsia="en-NL"/>
-          <w14:ligatures w14:val="none"/>
-        </w:rPr>
-      </w:pPr>
-      <w:proofErr w:type="gramStart"/>
+          <w:lang w:eastAsia="en-NL"/>
+          <w14:ligatures w14:val="none"/>
+        </w:rPr>
+      </w:pPr>
       <w:r>
         <w:rPr>
           <w:rFonts w:ascii="Source Sans Pro" w:eastAsia="Times New Roman" w:hAnsi="Source Sans Pro" w:cs="Times New Roman"/>
@@ -3027,12 +2614,11 @@
           <w:sz w:val="20"/>
           <w:szCs w:val="20"/>
           <w:shd w:val="clear" w:color="auto" w:fill="FDFDFD"/>
-          <w:lang w:val="en-NL" w:eastAsia="en-NL"/>
-          <w14:ligatures w14:val="none"/>
-        </w:rPr>
-        <w:t>So</w:t>
-      </w:r>
-      <w:proofErr w:type="gramEnd"/>
+          <w:lang w:eastAsia="en-NL"/>
+          <w14:ligatures w14:val="none"/>
+        </w:rPr>
+        <w:t>So all you need to do is to enab</w:t>
+      </w:r>
       <w:r>
         <w:rPr>
           <w:rFonts w:ascii="Source Sans Pro" w:eastAsia="Times New Roman" w:hAnsi="Source Sans Pro" w:cs="Times New Roman"/>
@@ -3041,10 +2627,10 @@
           <w:sz w:val="20"/>
           <w:szCs w:val="20"/>
           <w:shd w:val="clear" w:color="auto" w:fill="FDFDFD"/>
-          <w:lang w:val="en-NL" w:eastAsia="en-NL"/>
-          <w14:ligatures w14:val="none"/>
-        </w:rPr>
-        <w:t xml:space="preserve"> all you need to do is to enab</w:t>
+          <w:lang w:eastAsia="en-NL"/>
+          <w14:ligatures w14:val="none"/>
+        </w:rPr>
+        <w:t>l</w:t>
       </w:r>
       <w:r>
         <w:rPr>
@@ -3054,10 +2640,10 @@
           <w:sz w:val="20"/>
           <w:szCs w:val="20"/>
           <w:shd w:val="clear" w:color="auto" w:fill="FDFDFD"/>
-          <w:lang w:val="en-NL" w:eastAsia="en-NL"/>
-          <w14:ligatures w14:val="none"/>
-        </w:rPr>
-        <w:t>l</w:t>
+          <w:lang w:eastAsia="en-NL"/>
+          <w14:ligatures w14:val="none"/>
+        </w:rPr>
+        <w:t>e the account and prefe</w:t>
       </w:r>
       <w:r>
         <w:rPr>
@@ -3067,10 +2653,10 @@
           <w:sz w:val="20"/>
           <w:szCs w:val="20"/>
           <w:shd w:val="clear" w:color="auto" w:fill="FDFDFD"/>
-          <w:lang w:val="en-NL" w:eastAsia="en-NL"/>
-          <w14:ligatures w14:val="none"/>
-        </w:rPr>
-        <w:t>e the account and prefe</w:t>
+          <w:lang w:eastAsia="en-NL"/>
+          <w14:ligatures w14:val="none"/>
+        </w:rPr>
+        <w:t>r</w:t>
       </w:r>
       <w:r>
         <w:rPr>
@@ -3080,10 +2666,10 @@
           <w:sz w:val="20"/>
           <w:szCs w:val="20"/>
           <w:shd w:val="clear" w:color="auto" w:fill="FDFDFD"/>
-          <w:lang w:val="en-NL" w:eastAsia="en-NL"/>
-          <w14:ligatures w14:val="none"/>
-        </w:rPr>
-        <w:t>r</w:t>
+          <w:lang w:eastAsia="en-NL"/>
+          <w14:ligatures w14:val="none"/>
+        </w:rPr>
+        <w:t>ably remove the temp</w:t>
       </w:r>
       <w:r>
         <w:rPr>
@@ -3093,10 +2679,10 @@
           <w:sz w:val="20"/>
           <w:szCs w:val="20"/>
           <w:shd w:val="clear" w:color="auto" w:fill="FDFDFD"/>
-          <w:lang w:val="en-NL" w:eastAsia="en-NL"/>
-          <w14:ligatures w14:val="none"/>
-        </w:rPr>
-        <w:t>ably remove the temp</w:t>
+          <w:lang w:eastAsia="en-NL"/>
+          <w14:ligatures w14:val="none"/>
+        </w:rPr>
+        <w:t>orary</w:t>
       </w:r>
       <w:r>
         <w:rPr>
@@ -3106,10 +2692,10 @@
           <w:sz w:val="20"/>
           <w:szCs w:val="20"/>
           <w:shd w:val="clear" w:color="auto" w:fill="FDFDFD"/>
-          <w:lang w:val="en-NL" w:eastAsia="en-NL"/>
-          <w14:ligatures w14:val="none"/>
-        </w:rPr>
-        <w:t>orary</w:t>
+          <w:lang w:eastAsia="en-NL"/>
+          <w14:ligatures w14:val="none"/>
+        </w:rPr>
+        <w:t xml:space="preserve"> realname (not mandatory).</w:t>
       </w:r>
       <w:r>
         <w:rPr>
@@ -3118,13 +2704,11 @@
           <w:kern w:val="0"/>
           <w:sz w:val="20"/>
           <w:szCs w:val="20"/>
-          <w:shd w:val="clear" w:color="auto" w:fill="FDFDFD"/>
-          <w:lang w:val="en-NL" w:eastAsia="en-NL"/>
-          <w14:ligatures w14:val="none"/>
-        </w:rPr>
-        <w:t xml:space="preserve"> </w:t>
-      </w:r>
-      <w:proofErr w:type="spellStart"/>
+          <w:lang w:eastAsia="en-NL"/>
+          <w14:ligatures w14:val="none"/>
+        </w:rPr>
+        <w:br/>
+      </w:r>
       <w:r>
         <w:rPr>
           <w:rFonts w:ascii="Source Sans Pro" w:eastAsia="Times New Roman" w:hAnsi="Source Sans Pro" w:cs="Times New Roman"/>
@@ -3133,12 +2717,11 @@
           <w:sz w:val="20"/>
           <w:szCs w:val="20"/>
           <w:shd w:val="clear" w:color="auto" w:fill="FDFDFD"/>
-          <w:lang w:val="en-NL" w:eastAsia="en-NL"/>
-          <w14:ligatures w14:val="none"/>
-        </w:rPr>
-        <w:t>realname</w:t>
-      </w:r>
-      <w:proofErr w:type="spellEnd"/>
+          <w:lang w:eastAsia="en-NL"/>
+          <w14:ligatures w14:val="none"/>
+        </w:rPr>
+        <w:t>That's it, now the new user can logon with the pass</w:t>
+      </w:r>
       <w:r>
         <w:rPr>
           <w:rFonts w:ascii="Source Sans Pro" w:eastAsia="Times New Roman" w:hAnsi="Source Sans Pro" w:cs="Times New Roman"/>
@@ -3147,10 +2730,10 @@
           <w:sz w:val="20"/>
           <w:szCs w:val="20"/>
           <w:shd w:val="clear" w:color="auto" w:fill="FDFDFD"/>
-          <w:lang w:val="en-NL" w:eastAsia="en-NL"/>
-          <w14:ligatures w14:val="none"/>
-        </w:rPr>
-        <w:t xml:space="preserve"> (not mandatory).</w:t>
+          <w:lang w:eastAsia="en-NL"/>
+          <w14:ligatures w14:val="none"/>
+        </w:rPr>
+        <w:t>word</w:t>
       </w:r>
       <w:r>
         <w:rPr>
@@ -3159,7 +2742,33 @@
           <w:kern w:val="0"/>
           <w:sz w:val="20"/>
           <w:szCs w:val="20"/>
-          <w:lang w:val="en-NL" w:eastAsia="en-NL"/>
+          <w:shd w:val="clear" w:color="auto" w:fill="FDFDFD"/>
+          <w:lang w:eastAsia="en-NL"/>
+          <w14:ligatures w14:val="none"/>
+        </w:rPr>
+        <w:t xml:space="preserve"> provided earlier</w:t>
+      </w:r>
+      <w:r>
+        <w:rPr>
+          <w:rFonts w:ascii="Source Sans Pro" w:eastAsia="Times New Roman" w:hAnsi="Source Sans Pro" w:cs="Times New Roman"/>
+          <w:color w:val="4D4D4D"/>
+          <w:kern w:val="0"/>
+          <w:sz w:val="20"/>
+          <w:szCs w:val="20"/>
+          <w:shd w:val="clear" w:color="auto" w:fill="FDFDFD"/>
+          <w:lang w:eastAsia="en-NL"/>
+          <w14:ligatures w14:val="none"/>
+        </w:rPr>
+        <w:t xml:space="preserve"> during the registration process. </w:t>
+      </w:r>
+      <w:r>
+        <w:rPr>
+          <w:rFonts w:ascii="Source Sans Pro" w:eastAsia="Times New Roman" w:hAnsi="Source Sans Pro" w:cs="Times New Roman"/>
+          <w:color w:val="4D4D4D"/>
+          <w:kern w:val="0"/>
+          <w:sz w:val="20"/>
+          <w:szCs w:val="20"/>
+          <w:lang w:eastAsia="en-NL"/>
           <w14:ligatures w14:val="none"/>
         </w:rPr>
         <w:br/>
@@ -3171,11 +2780,10 @@
           <w:kern w:val="0"/>
           <w:sz w:val="20"/>
           <w:szCs w:val="20"/>
-          <w:shd w:val="clear" w:color="auto" w:fill="FDFDFD"/>
-          <w:lang w:val="en-NL" w:eastAsia="en-NL"/>
-          <w14:ligatures w14:val="none"/>
-        </w:rPr>
-        <w:t>That's it, now the new user can logon with the pass</w:t>
+          <w:lang w:eastAsia="en-NL"/>
+          <w14:ligatures w14:val="none"/>
+        </w:rPr>
+        <w:br/>
       </w:r>
       <w:r>
         <w:rPr>
@@ -3185,12 +2793,15 @@
           <w:sz w:val="20"/>
           <w:szCs w:val="20"/>
           <w:shd w:val="clear" w:color="auto" w:fill="FDFDFD"/>
-          <w:lang w:val="en-NL" w:eastAsia="en-NL"/>
-          <w14:ligatures w14:val="none"/>
-        </w:rPr>
-        <w:t>word</w:t>
-      </w:r>
-      <w:r>
+          <w:lang w:eastAsia="en-NL"/>
+          <w14:ligatures w14:val="none"/>
+        </w:rPr>
+        <w:t>In order to enable this, some changes are required to a few standard Mantis scripts.</w:t>
+      </w:r>
+    </w:p>
+    <w:p>
+      <w:pPr>
+        <w:spacing w:after="0" w:line="240" w:lineRule="auto"/>
         <w:rPr>
           <w:rFonts w:ascii="Source Sans Pro" w:eastAsia="Times New Roman" w:hAnsi="Source Sans Pro" w:cs="Times New Roman"/>
           <w:color w:val="4D4D4D"/>
@@ -3198,11 +2809,10 @@
           <w:sz w:val="20"/>
           <w:szCs w:val="20"/>
           <w:shd w:val="clear" w:color="auto" w:fill="FDFDFD"/>
-          <w:lang w:val="en-NL" w:eastAsia="en-NL"/>
-          <w14:ligatures w14:val="none"/>
-        </w:rPr>
-        <w:t xml:space="preserve"> provided earlier</w:t>
-      </w:r>
+          <w:lang w:eastAsia="en-NL"/>
+          <w14:ligatures w14:val="none"/>
+        </w:rPr>
+      </w:pPr>
       <w:r>
         <w:rPr>
           <w:rFonts w:ascii="Source Sans Pro" w:eastAsia="Times New Roman" w:hAnsi="Source Sans Pro" w:cs="Times New Roman"/>
@@ -3211,23 +2821,26 @@
           <w:sz w:val="20"/>
           <w:szCs w:val="20"/>
           <w:shd w:val="clear" w:color="auto" w:fill="FDFDFD"/>
-          <w:lang w:val="en-NL" w:eastAsia="en-NL"/>
-          <w14:ligatures w14:val="none"/>
-        </w:rPr>
-        <w:t xml:space="preserve"> during the registration process. </w:t>
-      </w:r>
-      <w:r>
+          <w:lang w:eastAsia="en-NL"/>
+          <w14:ligatures w14:val="none"/>
+        </w:rPr>
+        <w:t xml:space="preserve">This does mean that these changes need to be made again after an update of Mantis itself. </w:t>
+      </w:r>
+    </w:p>
+    <w:p>
+      <w:pPr>
+        <w:spacing w:after="0" w:line="240" w:lineRule="auto"/>
         <w:rPr>
           <w:rFonts w:ascii="Source Sans Pro" w:eastAsia="Times New Roman" w:hAnsi="Source Sans Pro" w:cs="Times New Roman"/>
           <w:color w:val="4D4D4D"/>
           <w:kern w:val="0"/>
           <w:sz w:val="20"/>
           <w:szCs w:val="20"/>
-          <w:lang w:val="en-NL" w:eastAsia="en-NL"/>
-          <w14:ligatures w14:val="none"/>
-        </w:rPr>
-        <w:br/>
-      </w:r>
+          <w:shd w:val="clear" w:color="auto" w:fill="FDFDFD"/>
+          <w:lang w:eastAsia="en-NL"/>
+          <w14:ligatures w14:val="none"/>
+        </w:rPr>
+      </w:pPr>
       <w:r>
         <w:rPr>
           <w:rFonts w:ascii="Source Sans Pro" w:eastAsia="Times New Roman" w:hAnsi="Source Sans Pro" w:cs="Times New Roman"/>
@@ -3235,12 +2848,12 @@
           <w:kern w:val="0"/>
           <w:sz w:val="20"/>
           <w:szCs w:val="20"/>
-          <w:lang w:val="en-NL" w:eastAsia="en-NL"/>
-          <w14:ligatures w14:val="none"/>
-        </w:rPr>
-        <w:br/>
-      </w:r>
-      <w:proofErr w:type="gramStart"/>
+          <w:shd w:val="clear" w:color="auto" w:fill="FDFDFD"/>
+          <w:lang w:eastAsia="en-NL"/>
+          <w14:ligatures w14:val="none"/>
+        </w:rPr>
+        <w:t xml:space="preserve">Once </w:t>
+      </w:r>
       <w:r>
         <w:rPr>
           <w:rFonts w:ascii="Source Sans Pro" w:eastAsia="Times New Roman" w:hAnsi="Source Sans Pro" w:cs="Times New Roman"/>
@@ -3249,12 +2862,11 @@
           <w:sz w:val="20"/>
           <w:szCs w:val="20"/>
           <w:shd w:val="clear" w:color="auto" w:fill="FDFDFD"/>
-          <w:lang w:val="en-NL" w:eastAsia="en-NL"/>
-          <w14:ligatures w14:val="none"/>
-        </w:rPr>
-        <w:t>In order to</w:t>
-      </w:r>
-      <w:proofErr w:type="gramEnd"/>
+          <w:lang w:eastAsia="en-NL"/>
+          <w14:ligatures w14:val="none"/>
+        </w:rPr>
+        <w:t xml:space="preserve"> the Mantis dev team </w:t>
+      </w:r>
       <w:r>
         <w:rPr>
           <w:rFonts w:ascii="Source Sans Pro" w:eastAsia="Times New Roman" w:hAnsi="Source Sans Pro" w:cs="Times New Roman"/>
@@ -3263,10 +2875,10 @@
           <w:sz w:val="20"/>
           <w:szCs w:val="20"/>
           <w:shd w:val="clear" w:color="auto" w:fill="FDFDFD"/>
-          <w:lang w:val="en-NL" w:eastAsia="en-NL"/>
-          <w14:ligatures w14:val="none"/>
-        </w:rPr>
-        <w:t xml:space="preserve"> enable this, some changes are required to a few standard Mantis scripts.</w:t>
+          <w:lang w:eastAsia="en-NL"/>
+          <w14:ligatures w14:val="none"/>
+        </w:rPr>
+        <w:t>comes up with an alternative, you may not need this anymore.</w:t>
       </w:r>
     </w:p>
     <w:p>
@@ -3278,132 +2890,7 @@
           <w:kern w:val="0"/>
           <w:sz w:val="20"/>
           <w:szCs w:val="20"/>
-          <w:shd w:val="clear" w:color="auto" w:fill="FDFDFD"/>
-          <w:lang w:val="en-NL" w:eastAsia="en-NL"/>
-          <w14:ligatures w14:val="none"/>
-        </w:rPr>
-      </w:pPr>
-      <w:r>
-        <w:rPr>
-          <w:rFonts w:ascii="Source Sans Pro" w:eastAsia="Times New Roman" w:hAnsi="Source Sans Pro" w:cs="Times New Roman"/>
-          <w:color w:val="4D4D4D"/>
-          <w:kern w:val="0"/>
-          <w:sz w:val="20"/>
-          <w:szCs w:val="20"/>
-          <w:shd w:val="clear" w:color="auto" w:fill="FDFDFD"/>
-          <w:lang w:val="en-NL" w:eastAsia="en-NL"/>
-          <w14:ligatures w14:val="none"/>
-        </w:rPr>
-        <w:t xml:space="preserve">This does mean that these changes need to </w:t>
-      </w:r>
-      <w:proofErr w:type="gramStart"/>
-      <w:r>
-        <w:rPr>
-          <w:rFonts w:ascii="Source Sans Pro" w:eastAsia="Times New Roman" w:hAnsi="Source Sans Pro" w:cs="Times New Roman"/>
-          <w:color w:val="4D4D4D"/>
-          <w:kern w:val="0"/>
-          <w:sz w:val="20"/>
-          <w:szCs w:val="20"/>
-          <w:shd w:val="clear" w:color="auto" w:fill="FDFDFD"/>
-          <w:lang w:val="en-NL" w:eastAsia="en-NL"/>
-          <w14:ligatures w14:val="none"/>
-        </w:rPr>
-        <w:t>be made</w:t>
-      </w:r>
-      <w:proofErr w:type="gramEnd"/>
-      <w:r>
-        <w:rPr>
-          <w:rFonts w:ascii="Source Sans Pro" w:eastAsia="Times New Roman" w:hAnsi="Source Sans Pro" w:cs="Times New Roman"/>
-          <w:color w:val="4D4D4D"/>
-          <w:kern w:val="0"/>
-          <w:sz w:val="20"/>
-          <w:szCs w:val="20"/>
-          <w:shd w:val="clear" w:color="auto" w:fill="FDFDFD"/>
-          <w:lang w:val="en-NL" w:eastAsia="en-NL"/>
-          <w14:ligatures w14:val="none"/>
-        </w:rPr>
-        <w:t xml:space="preserve"> again after an update of Mantis itself. </w:t>
-      </w:r>
-    </w:p>
-    <w:p>
-      <w:pPr>
-        <w:spacing w:after="0" w:line="240" w:lineRule="auto"/>
-        <w:rPr>
-          <w:rFonts w:ascii="Source Sans Pro" w:eastAsia="Times New Roman" w:hAnsi="Source Sans Pro" w:cs="Times New Roman"/>
-          <w:color w:val="4D4D4D"/>
-          <w:kern w:val="0"/>
-          <w:sz w:val="20"/>
-          <w:szCs w:val="20"/>
-          <w:shd w:val="clear" w:color="auto" w:fill="FDFDFD"/>
-          <w:lang w:val="en-NL" w:eastAsia="en-NL"/>
-          <w14:ligatures w14:val="none"/>
-        </w:rPr>
-      </w:pPr>
-      <w:proofErr w:type="gramStart"/>
-      <w:r>
-        <w:rPr>
-          <w:rFonts w:ascii="Source Sans Pro" w:eastAsia="Times New Roman" w:hAnsi="Source Sans Pro" w:cs="Times New Roman"/>
-          <w:color w:val="4D4D4D"/>
-          <w:kern w:val="0"/>
-          <w:sz w:val="20"/>
-          <w:szCs w:val="20"/>
-          <w:shd w:val="clear" w:color="auto" w:fill="FDFDFD"/>
-          <w:lang w:val="en-NL" w:eastAsia="en-NL"/>
-          <w14:ligatures w14:val="none"/>
-        </w:rPr>
-        <w:t xml:space="preserve">Once </w:t>
-      </w:r>
-      <w:r>
-        <w:rPr>
-          <w:rFonts w:ascii="Source Sans Pro" w:eastAsia="Times New Roman" w:hAnsi="Source Sans Pro" w:cs="Times New Roman"/>
-          <w:color w:val="4D4D4D"/>
-          <w:kern w:val="0"/>
-          <w:sz w:val="20"/>
-          <w:szCs w:val="20"/>
-          <w:shd w:val="clear" w:color="auto" w:fill="FDFDFD"/>
-          <w:lang w:val="en-NL" w:eastAsia="en-NL"/>
-          <w14:ligatures w14:val="none"/>
-        </w:rPr>
-        <w:t xml:space="preserve"> the</w:t>
-      </w:r>
-      <w:proofErr w:type="gramEnd"/>
-      <w:r>
-        <w:rPr>
-          <w:rFonts w:ascii="Source Sans Pro" w:eastAsia="Times New Roman" w:hAnsi="Source Sans Pro" w:cs="Times New Roman"/>
-          <w:color w:val="4D4D4D"/>
-          <w:kern w:val="0"/>
-          <w:sz w:val="20"/>
-          <w:szCs w:val="20"/>
-          <w:shd w:val="clear" w:color="auto" w:fill="FDFDFD"/>
-          <w:lang w:val="en-NL" w:eastAsia="en-NL"/>
-          <w14:ligatures w14:val="none"/>
-        </w:rPr>
-        <w:t xml:space="preserve"> Mantis dev team </w:t>
-      </w:r>
-      <w:r>
-        <w:rPr>
-          <w:rFonts w:ascii="Source Sans Pro" w:eastAsia="Times New Roman" w:hAnsi="Source Sans Pro" w:cs="Times New Roman"/>
-          <w:color w:val="4D4D4D"/>
-          <w:kern w:val="0"/>
-          <w:sz w:val="20"/>
-          <w:szCs w:val="20"/>
-          <w:shd w:val="clear" w:color="auto" w:fill="FDFDFD"/>
-          <w:lang w:val="en-NL" w:eastAsia="en-NL"/>
-          <w14:ligatures w14:val="none"/>
-        </w:rPr>
-        <w:t>comes up with an alternative, you may not need this anymore.</w:t>
-      </w:r>
-    </w:p>
-    <w:p>
-      <w:pPr>
-        <w:spacing w:after="0" w:line="240" w:lineRule="auto"/>
-        <w:rPr>
-          <w:rFonts w:ascii="Source Sans Pro" w:eastAsia="Times New Roman" w:hAnsi="Source Sans Pro" w:cs="Times New Roman"/>
-          <w:color w:val="4D4D4D"/>
-          <w:kern w:val="0"/>
-          <w:sz w:val="20"/>
-          <w:szCs w:val="20"/>
-          <w:lang w:val="en-NL" w:eastAsia="en-NL"/>
+          <w:lang w:eastAsia="en-NL"/>
           <w14:ligatures w14:val="none"/>
         </w:rPr>
       </w:pPr>
@@ -3416,17 +2903,17 @@
           <w:kern w:val="0"/>
           <w:sz w:val="24"/>
           <w:szCs w:val="24"/>
-          <w:lang w:val="en-NL" w:eastAsia="en-NL"/>
-          <w14:ligatures w14:val="none"/>
-        </w:rPr>
-      </w:pPr>
-      <w:r>
-        <w:rPr>
-          <w:rFonts w:ascii="Source Sans Pro" w:eastAsia="Times New Roman" w:hAnsi="Source Sans Pro" w:cs="Times New Roman"/>
-          <w:kern w:val="0"/>
-          <w:sz w:val="20"/>
-          <w:szCs w:val="20"/>
-          <w:lang w:val="en-NL" w:eastAsia="en-NL"/>
+          <w:lang w:eastAsia="en-NL"/>
+          <w14:ligatures w14:val="none"/>
+        </w:rPr>
+      </w:pPr>
+      <w:r>
+        <w:rPr>
+          <w:rFonts w:ascii="Source Sans Pro" w:eastAsia="Times New Roman" w:hAnsi="Source Sans Pro" w:cs="Times New Roman"/>
+          <w:kern w:val="0"/>
+          <w:sz w:val="20"/>
+          <w:szCs w:val="20"/>
+          <w:lang w:eastAsia="en-NL"/>
           <w14:ligatures w14:val="none"/>
         </w:rPr>
         <w:t>Installation</w:t>
@@ -3437,7 +2924,7 @@
           <w:kern w:val="0"/>
           <w:sz w:val="20"/>
           <w:szCs w:val="20"/>
-          <w:lang w:val="en-NL" w:eastAsia="en-NL"/>
+          <w:lang w:eastAsia="en-NL"/>
           <w14:ligatures w14:val="none"/>
         </w:rPr>
         <w:br/>
@@ -3449,7 +2936,7 @@
           <w:sz w:val="20"/>
           <w:szCs w:val="20"/>
           <w:shd w:val="clear" w:color="auto" w:fill="FDFDFD"/>
-          <w:lang w:val="en-NL" w:eastAsia="en-NL"/>
+          <w:lang w:eastAsia="en-NL"/>
           <w14:ligatures w14:val="none"/>
         </w:rPr>
         <w:t>I</w:t>
@@ -3461,7 +2948,7 @@
           <w:sz w:val="20"/>
           <w:szCs w:val="20"/>
           <w:shd w:val="clear" w:color="auto" w:fill="FDFDFD"/>
-          <w:lang w:val="en-NL" w:eastAsia="en-NL"/>
+          <w:lang w:eastAsia="en-NL"/>
           <w14:ligatures w14:val="none"/>
         </w:rPr>
         <w:t>n co</w:t>
@@ -3473,7 +2960,7 @@
           <w:sz w:val="20"/>
           <w:szCs w:val="20"/>
           <w:shd w:val="clear" w:color="auto" w:fill="FDFDFD"/>
-          <w:lang w:val="en-NL" w:eastAsia="en-NL"/>
+          <w:lang w:eastAsia="en-NL"/>
           <w14:ligatures w14:val="none"/>
         </w:rPr>
         <w:t>nfig</w:t>
@@ -3485,36 +2972,10 @@
           <w:sz w:val="20"/>
           <w:szCs w:val="20"/>
           <w:shd w:val="clear" w:color="auto" w:fill="FDFDFD"/>
-          <w:lang w:val="en-NL" w:eastAsia="en-NL"/>
-          <w14:ligatures w14:val="none"/>
-        </w:rPr>
-        <w:t>/</w:t>
-      </w:r>
-      <w:proofErr w:type="spellStart"/>
-      <w:r>
-        <w:rPr>
-          <w:rFonts w:ascii="Source Sans Pro" w:eastAsia="Times New Roman" w:hAnsi="Source Sans Pro" w:cs="Times New Roman"/>
-          <w:kern w:val="0"/>
-          <w:sz w:val="20"/>
-          <w:szCs w:val="20"/>
-          <w:shd w:val="clear" w:color="auto" w:fill="FDFDFD"/>
-          <w:lang w:val="en-NL" w:eastAsia="en-NL"/>
-          <w14:ligatures w14:val="none"/>
-        </w:rPr>
-        <w:t>config.php</w:t>
-      </w:r>
-      <w:proofErr w:type="spellEnd"/>
-      <w:r>
-        <w:rPr>
-          <w:rFonts w:ascii="Source Sans Pro" w:eastAsia="Times New Roman" w:hAnsi="Source Sans Pro" w:cs="Times New Roman"/>
-          <w:kern w:val="0"/>
-          <w:sz w:val="20"/>
-          <w:szCs w:val="20"/>
-          <w:shd w:val="clear" w:color="auto" w:fill="FDFDFD"/>
-          <w:lang w:val="en-NL" w:eastAsia="en-NL"/>
-          <w14:ligatures w14:val="none"/>
-        </w:rPr>
-        <w:t xml:space="preserve"> add the following lines:</w:t>
+          <w:lang w:eastAsia="en-NL"/>
+          <w14:ligatures w14:val="none"/>
+        </w:rPr>
+        <w:t>/config.php add the following lines:</w:t>
       </w:r>
     </w:p>
     <w:p>
@@ -3568,9 +3029,16 @@
           <w:szCs w:val="19"/>
           <w:shd w:val="clear" w:color="auto" w:fill="F3F3F3"/>
         </w:rPr>
-        <w:t xml:space="preserve"> * When this is enabled, users that signup need to be validated by the </w:t>
-      </w:r>
-      <w:proofErr w:type="spellStart"/>
+        <w:t> * When this is enabled, users that signup need to be validated by the admkin</w:t>
+      </w:r>
+      <w:r>
+        <w:rPr>
+          <w:rFonts w:ascii="Consolas" w:hAnsi="Consolas"/>
+          <w:sz w:val="19"/>
+          <w:szCs w:val="19"/>
+        </w:rPr>
+        <w:br/>
+      </w:r>
       <w:r>
         <w:rPr>
           <w:rFonts w:ascii="Consolas" w:hAnsi="Consolas"/>
@@ -3578,9 +3046,8 @@
           <w:szCs w:val="19"/>
           <w:shd w:val="clear" w:color="auto" w:fill="F3F3F3"/>
         </w:rPr>
-        <w:t>admkin</w:t>
-      </w:r>
-      <w:proofErr w:type="spellEnd"/>
+        <w:t> * @global integer $g_admin_approval</w:t>
+      </w:r>
       <w:r>
         <w:rPr>
           <w:rFonts w:ascii="Consolas" w:hAnsi="Consolas"/>
@@ -3596,9 +3063,16 @@
           <w:szCs w:val="19"/>
           <w:shd w:val="clear" w:color="auto" w:fill="F3F3F3"/>
         </w:rPr>
-        <w:t> * @global integer $</w:t>
-      </w:r>
-      <w:proofErr w:type="spellStart"/>
+        <w:t> */</w:t>
+      </w:r>
+      <w:r>
+        <w:rPr>
+          <w:rFonts w:ascii="Consolas" w:hAnsi="Consolas"/>
+          <w:sz w:val="19"/>
+          <w:szCs w:val="19"/>
+        </w:rPr>
+        <w:br/>
+      </w:r>
       <w:r>
         <w:rPr>
           <w:rFonts w:ascii="Consolas" w:hAnsi="Consolas"/>
@@ -3606,74 +3080,8 @@
           <w:szCs w:val="19"/>
           <w:shd w:val="clear" w:color="auto" w:fill="F3F3F3"/>
         </w:rPr>
-        <w:t>g_admin_approval</w:t>
-      </w:r>
-      <w:proofErr w:type="spellEnd"/>
-      <w:r>
-        <w:rPr>
-          <w:rFonts w:ascii="Consolas" w:hAnsi="Consolas"/>
-          <w:sz w:val="19"/>
-          <w:szCs w:val="19"/>
-        </w:rPr>
-        <w:br/>
-      </w:r>
-      <w:r>
-        <w:rPr>
-          <w:rFonts w:ascii="Consolas" w:hAnsi="Consolas"/>
-          <w:sz w:val="19"/>
-          <w:szCs w:val="19"/>
-          <w:shd w:val="clear" w:color="auto" w:fill="F3F3F3"/>
-        </w:rPr>
-        <w:t> */</w:t>
-      </w:r>
-      <w:r>
-        <w:rPr>
-          <w:rFonts w:ascii="Consolas" w:hAnsi="Consolas"/>
-          <w:sz w:val="19"/>
-          <w:szCs w:val="19"/>
-        </w:rPr>
-        <w:br/>
-      </w:r>
-      <w:r>
-        <w:rPr>
-          <w:rFonts w:ascii="Consolas" w:hAnsi="Consolas"/>
-          <w:sz w:val="19"/>
-          <w:szCs w:val="19"/>
-          <w:shd w:val="clear" w:color="auto" w:fill="F3F3F3"/>
-        </w:rPr>
-        <w:t>$</w:t>
-      </w:r>
-      <w:proofErr w:type="spellStart"/>
-      <w:r>
-        <w:rPr>
-          <w:rFonts w:ascii="Consolas" w:hAnsi="Consolas"/>
-          <w:sz w:val="19"/>
-          <w:szCs w:val="19"/>
-          <w:shd w:val="clear" w:color="auto" w:fill="F3F3F3"/>
-        </w:rPr>
-        <w:t>g_admin_approval</w:t>
-      </w:r>
-      <w:proofErr w:type="spellEnd"/>
-      <w:r>
-        <w:rPr>
-          <w:rFonts w:ascii="Consolas" w:hAnsi="Consolas"/>
-          <w:sz w:val="19"/>
-          <w:szCs w:val="19"/>
-          <w:shd w:val="clear" w:color="auto" w:fill="F3F3F3"/>
-        </w:rPr>
-        <w:t xml:space="preserve"> = </w:t>
-      </w:r>
-      <w:proofErr w:type="gramStart"/>
-      <w:r>
-        <w:rPr>
-          <w:rFonts w:ascii="Consolas" w:hAnsi="Consolas"/>
-          <w:sz w:val="19"/>
-          <w:szCs w:val="19"/>
-          <w:shd w:val="clear" w:color="auto" w:fill="F3F3F3"/>
-        </w:rPr>
-        <w:t>ON;</w:t>
-      </w:r>
-      <w:proofErr w:type="gramEnd"/>
+        <w:t>$g_admin_approval = ON;</w:t>
+      </w:r>
     </w:p>
     <w:p>
       <w:pPr>
@@ -3683,17 +3091,17 @@
           <w:kern w:val="0"/>
           <w:sz w:val="24"/>
           <w:szCs w:val="24"/>
-          <w:lang w:val="en-NL" w:eastAsia="en-NL"/>
-          <w14:ligatures w14:val="none"/>
-        </w:rPr>
-      </w:pPr>
-      <w:r>
-        <w:rPr>
-          <w:rFonts w:ascii="Source Sans Pro" w:eastAsia="Times New Roman" w:hAnsi="Source Sans Pro" w:cs="Times New Roman"/>
-          <w:kern w:val="0"/>
-          <w:sz w:val="20"/>
-          <w:szCs w:val="20"/>
-          <w:lang w:val="en-NL" w:eastAsia="en-NL"/>
+          <w:lang w:eastAsia="en-NL"/>
+          <w14:ligatures w14:val="none"/>
+        </w:rPr>
+      </w:pPr>
+      <w:r>
+        <w:rPr>
+          <w:rFonts w:ascii="Source Sans Pro" w:eastAsia="Times New Roman" w:hAnsi="Source Sans Pro" w:cs="Times New Roman"/>
+          <w:kern w:val="0"/>
+          <w:sz w:val="20"/>
+          <w:szCs w:val="20"/>
+          <w:lang w:eastAsia="en-NL"/>
           <w14:ligatures w14:val="none"/>
         </w:rPr>
         <w:br/>
@@ -3705,36 +3113,10 @@
           <w:sz w:val="20"/>
           <w:szCs w:val="20"/>
           <w:shd w:val="clear" w:color="auto" w:fill="FDFDFD"/>
-          <w:lang w:val="en-NL" w:eastAsia="en-NL"/>
-          <w14:ligatures w14:val="none"/>
-        </w:rPr>
-        <w:t>in core/</w:t>
-      </w:r>
-      <w:proofErr w:type="spellStart"/>
-      <w:r>
-        <w:rPr>
-          <w:rFonts w:ascii="Source Sans Pro" w:eastAsia="Times New Roman" w:hAnsi="Source Sans Pro" w:cs="Times New Roman"/>
-          <w:kern w:val="0"/>
-          <w:sz w:val="20"/>
-          <w:szCs w:val="20"/>
-          <w:shd w:val="clear" w:color="auto" w:fill="FDFDFD"/>
-          <w:lang w:val="en-NL" w:eastAsia="en-NL"/>
-          <w14:ligatures w14:val="none"/>
-        </w:rPr>
-        <w:t>constant_inc.php</w:t>
-      </w:r>
-      <w:proofErr w:type="spellEnd"/>
-      <w:r>
-        <w:rPr>
-          <w:rFonts w:ascii="Source Sans Pro" w:eastAsia="Times New Roman" w:hAnsi="Source Sans Pro" w:cs="Times New Roman"/>
-          <w:kern w:val="0"/>
-          <w:sz w:val="20"/>
-          <w:szCs w:val="20"/>
-          <w:shd w:val="clear" w:color="auto" w:fill="FDFDFD"/>
-          <w:lang w:val="en-NL" w:eastAsia="en-NL"/>
-          <w14:ligatures w14:val="none"/>
-        </w:rPr>
-        <w:t xml:space="preserve"> add the following line:</w:t>
+          <w:lang w:eastAsia="en-NL"/>
+          <w14:ligatures w14:val="none"/>
+        </w:rPr>
+        <w:t>in core/constant_inc.php add the following line:</w:t>
       </w:r>
     </w:p>
     <w:p>
@@ -3747,7 +3129,6 @@
           <w:shd w:val="clear" w:color="auto" w:fill="F3F3F3"/>
         </w:rPr>
       </w:pPr>
-      <w:proofErr w:type="gramStart"/>
       <w:r>
         <w:rPr>
           <w:rFonts w:ascii="Consolas" w:hAnsi="Consolas"/>
@@ -3755,17 +3136,7 @@
           <w:szCs w:val="19"/>
           <w:shd w:val="clear" w:color="auto" w:fill="F3F3F3"/>
         </w:rPr>
-        <w:t>define( '</w:t>
-      </w:r>
-      <w:proofErr w:type="gramEnd"/>
-      <w:r>
-        <w:rPr>
-          <w:rFonts w:ascii="Consolas" w:hAnsi="Consolas"/>
-          <w:sz w:val="19"/>
-          <w:szCs w:val="19"/>
-          <w:shd w:val="clear" w:color="auto" w:fill="F3F3F3"/>
-        </w:rPr>
-        <w:t>ERROR_ACCOUNT_DISABLED', 817 );</w:t>
+        <w:t>define( 'ERROR_ACCOUNT_DISABLED', 817 );</w:t>
       </w:r>
     </w:p>
     <w:p>
@@ -3776,17 +3147,17 @@
           <w:kern w:val="0"/>
           <w:sz w:val="24"/>
           <w:szCs w:val="24"/>
-          <w:lang w:val="en-NL" w:eastAsia="en-NL"/>
-          <w14:ligatures w14:val="none"/>
-        </w:rPr>
-      </w:pPr>
-      <w:r>
-        <w:rPr>
-          <w:rFonts w:ascii="Source Sans Pro" w:eastAsia="Times New Roman" w:hAnsi="Source Sans Pro" w:cs="Times New Roman"/>
-          <w:kern w:val="0"/>
-          <w:sz w:val="20"/>
-          <w:szCs w:val="20"/>
-          <w:lang w:val="en-NL" w:eastAsia="en-NL"/>
+          <w:lang w:eastAsia="en-NL"/>
+          <w14:ligatures w14:val="none"/>
+        </w:rPr>
+      </w:pPr>
+      <w:r>
+        <w:rPr>
+          <w:rFonts w:ascii="Source Sans Pro" w:eastAsia="Times New Roman" w:hAnsi="Source Sans Pro" w:cs="Times New Roman"/>
+          <w:kern w:val="0"/>
+          <w:sz w:val="20"/>
+          <w:szCs w:val="20"/>
+          <w:lang w:eastAsia="en-NL"/>
           <w14:ligatures w14:val="none"/>
         </w:rPr>
         <w:br/>
@@ -3798,7 +3169,7 @@
           <w:sz w:val="20"/>
           <w:szCs w:val="20"/>
           <w:shd w:val="clear" w:color="auto" w:fill="FDFDFD"/>
-          <w:lang w:val="en-NL" w:eastAsia="en-NL"/>
+          <w:lang w:eastAsia="en-NL"/>
           <w14:ligatures w14:val="none"/>
         </w:rPr>
         <w:t>In lang/strings_english.txt add the following lines:</w:t>
@@ -3821,9 +3192,16 @@
           <w:szCs w:val="19"/>
           <w:shd w:val="clear" w:color="auto" w:fill="F3F3F3"/>
         </w:rPr>
-        <w:t>$</w:t>
-      </w:r>
-      <w:proofErr w:type="spellStart"/>
+        <w:t>$s_admin_approval_msg = 'Congratulations, you have registered successfully ! After review by the administrator , you will be sent a confirmation e-mail to verify your e-mail address. Visiting the link sent to you in this e-mail will activate your account.';</w:t>
+      </w:r>
+      <w:r>
+        <w:rPr>
+          <w:rFonts w:ascii="Consolas" w:hAnsi="Consolas"/>
+          <w:sz w:val="19"/>
+          <w:szCs w:val="19"/>
+        </w:rPr>
+        <w:br/>
+      </w:r>
       <w:r>
         <w:rPr>
           <w:rFonts w:ascii="Consolas" w:hAnsi="Consolas"/>
@@ -3831,9 +3209,16 @@
           <w:szCs w:val="19"/>
           <w:shd w:val="clear" w:color="auto" w:fill="F3F3F3"/>
         </w:rPr>
-        <w:t>s_admin_approval_msg</w:t>
-      </w:r>
-      <w:proofErr w:type="spellEnd"/>
+        <w:t>$s_new_account = '=New Account=';</w:t>
+      </w:r>
+      <w:r>
+        <w:rPr>
+          <w:rFonts w:ascii="Consolas" w:hAnsi="Consolas"/>
+          <w:sz w:val="19"/>
+          <w:szCs w:val="19"/>
+        </w:rPr>
+        <w:br/>
+      </w:r>
       <w:r>
         <w:rPr>
           <w:rFonts w:ascii="Consolas" w:hAnsi="Consolas"/>
@@ -3841,159 +3226,54 @@
           <w:szCs w:val="19"/>
           <w:shd w:val="clear" w:color="auto" w:fill="F3F3F3"/>
         </w:rPr>
-        <w:t xml:space="preserve"> = 'Congratulations, you have registered </w:t>
-      </w:r>
-      <w:proofErr w:type="gramStart"/>
-      <w:r>
-        <w:rPr>
-          <w:rFonts w:ascii="Consolas" w:hAnsi="Consolas"/>
-          <w:sz w:val="19"/>
-          <w:szCs w:val="19"/>
-          <w:shd w:val="clear" w:color="auto" w:fill="F3F3F3"/>
-        </w:rPr>
-        <w:t>successfully !</w:t>
-      </w:r>
-      <w:proofErr w:type="gramEnd"/>
-      <w:r>
-        <w:rPr>
-          <w:rFonts w:ascii="Consolas" w:hAnsi="Consolas"/>
-          <w:sz w:val="19"/>
-          <w:szCs w:val="19"/>
-          <w:shd w:val="clear" w:color="auto" w:fill="F3F3F3"/>
-        </w:rPr>
-        <w:t xml:space="preserve"> After review by the </w:t>
-      </w:r>
-      <w:proofErr w:type="gramStart"/>
-      <w:r>
-        <w:rPr>
-          <w:rFonts w:ascii="Consolas" w:hAnsi="Consolas"/>
-          <w:sz w:val="19"/>
-          <w:szCs w:val="19"/>
-          <w:shd w:val="clear" w:color="auto" w:fill="F3F3F3"/>
-        </w:rPr>
-        <w:t>administrator ,</w:t>
-      </w:r>
-      <w:proofErr w:type="gramEnd"/>
-      <w:r>
-        <w:rPr>
-          <w:rFonts w:ascii="Consolas" w:hAnsi="Consolas"/>
-          <w:sz w:val="19"/>
-          <w:szCs w:val="19"/>
-          <w:shd w:val="clear" w:color="auto" w:fill="F3F3F3"/>
-        </w:rPr>
-        <w:t xml:space="preserve"> you will be sent a confirmation e-mail to verify your e-mail address. Visiting the link sent to you in this e-mail will activate your account.';</w:t>
-      </w:r>
-      <w:r>
-        <w:rPr>
-          <w:rFonts w:ascii="Consolas" w:hAnsi="Consolas"/>
-          <w:sz w:val="19"/>
-          <w:szCs w:val="19"/>
+        <w:t>$MANTIS_ERROR[ERROR_ACCOUNT_DISABLED] = 'Your account has not yet been approved by the Administration, please come back later.';</w:t>
+      </w:r>
+    </w:p>
+    <w:p>
+      <w:pPr>
+        <w:spacing w:after="0" w:line="240" w:lineRule="auto"/>
+        <w:rPr>
+          <w:rFonts w:ascii="Source Sans Pro" w:eastAsia="Times New Roman" w:hAnsi="Source Sans Pro" w:cs="Times New Roman"/>
+          <w:kern w:val="0"/>
+          <w:sz w:val="20"/>
+          <w:szCs w:val="20"/>
+          <w:shd w:val="clear" w:color="auto" w:fill="FDFDFD"/>
+          <w:lang w:eastAsia="en-NL"/>
+          <w14:ligatures w14:val="none"/>
+        </w:rPr>
+      </w:pPr>
+      <w:r>
+        <w:rPr>
+          <w:rFonts w:ascii="Source Sans Pro" w:eastAsia="Times New Roman" w:hAnsi="Source Sans Pro" w:cs="Times New Roman"/>
+          <w:kern w:val="0"/>
+          <w:sz w:val="20"/>
+          <w:szCs w:val="20"/>
+          <w:lang w:eastAsia="en-NL"/>
+          <w14:ligatures w14:val="none"/>
         </w:rPr>
         <w:br/>
       </w:r>
-      <w:r>
-        <w:rPr>
-          <w:rFonts w:ascii="Consolas" w:hAnsi="Consolas"/>
-          <w:sz w:val="19"/>
-          <w:szCs w:val="19"/>
-          <w:shd w:val="clear" w:color="auto" w:fill="F3F3F3"/>
-        </w:rPr>
-        <w:t>$</w:t>
-      </w:r>
-      <w:proofErr w:type="spellStart"/>
-      <w:r>
-        <w:rPr>
-          <w:rFonts w:ascii="Consolas" w:hAnsi="Consolas"/>
-          <w:sz w:val="19"/>
-          <w:szCs w:val="19"/>
-          <w:shd w:val="clear" w:color="auto" w:fill="F3F3F3"/>
-        </w:rPr>
-        <w:t>s_new_account</w:t>
-      </w:r>
-      <w:proofErr w:type="spellEnd"/>
-      <w:r>
-        <w:rPr>
-          <w:rFonts w:ascii="Consolas" w:hAnsi="Consolas"/>
-          <w:sz w:val="19"/>
-          <w:szCs w:val="19"/>
-          <w:shd w:val="clear" w:color="auto" w:fill="F3F3F3"/>
-        </w:rPr>
-        <w:t xml:space="preserve"> = '=New Account=';</w:t>
-      </w:r>
-      <w:r>
-        <w:rPr>
-          <w:rFonts w:ascii="Consolas" w:hAnsi="Consolas"/>
-          <w:sz w:val="19"/>
-          <w:szCs w:val="19"/>
-        </w:rPr>
-        <w:br/>
-      </w:r>
-      <w:r>
-        <w:rPr>
-          <w:rFonts w:ascii="Consolas" w:hAnsi="Consolas"/>
-          <w:sz w:val="19"/>
-          <w:szCs w:val="19"/>
-          <w:shd w:val="clear" w:color="auto" w:fill="F3F3F3"/>
-        </w:rPr>
-        <w:t>$MANTIS_ERROR[ERROR_ACCOUNT_DISABLED] = 'Your account has not yet been approved by the Administration, please come back later.</w:t>
-      </w:r>
-      <w:proofErr w:type="gramStart"/>
-      <w:r>
-        <w:rPr>
-          <w:rFonts w:ascii="Consolas" w:hAnsi="Consolas"/>
-          <w:sz w:val="19"/>
-          <w:szCs w:val="19"/>
-          <w:shd w:val="clear" w:color="auto" w:fill="F3F3F3"/>
-        </w:rPr>
-        <w:t>';</w:t>
-      </w:r>
-      <w:proofErr w:type="gramEnd"/>
-    </w:p>
-    <w:p>
-      <w:pPr>
-        <w:spacing w:after="0" w:line="240" w:lineRule="auto"/>
-        <w:rPr>
-          <w:rFonts w:ascii="Source Sans Pro" w:eastAsia="Times New Roman" w:hAnsi="Source Sans Pro" w:cs="Times New Roman"/>
-          <w:kern w:val="0"/>
-          <w:sz w:val="20"/>
-          <w:szCs w:val="20"/>
-          <w:shd w:val="clear" w:color="auto" w:fill="FDFDFD"/>
-          <w:lang w:val="en-NL" w:eastAsia="en-NL"/>
-          <w14:ligatures w14:val="none"/>
-        </w:rPr>
-      </w:pPr>
-      <w:r>
-        <w:rPr>
-          <w:rFonts w:ascii="Source Sans Pro" w:eastAsia="Times New Roman" w:hAnsi="Source Sans Pro" w:cs="Times New Roman"/>
-          <w:kern w:val="0"/>
-          <w:sz w:val="20"/>
-          <w:szCs w:val="20"/>
-          <w:lang w:val="en-NL" w:eastAsia="en-NL"/>
-          <w14:ligatures w14:val="none"/>
-        </w:rPr>
-        <w:br/>
-      </w:r>
-    </w:p>
-    <w:p>
-      <w:pPr>
-        <w:rPr>
-          <w:rFonts w:ascii="Source Sans Pro" w:eastAsia="Times New Roman" w:hAnsi="Source Sans Pro" w:cs="Times New Roman"/>
-          <w:kern w:val="0"/>
-          <w:sz w:val="20"/>
-          <w:szCs w:val="20"/>
-          <w:shd w:val="clear" w:color="auto" w:fill="FDFDFD"/>
-          <w:lang w:val="en-NL" w:eastAsia="en-NL"/>
-          <w14:ligatures w14:val="none"/>
-        </w:rPr>
-      </w:pPr>
-      <w:r>
-        <w:rPr>
-          <w:rFonts w:ascii="Source Sans Pro" w:eastAsia="Times New Roman" w:hAnsi="Source Sans Pro" w:cs="Times New Roman"/>
-          <w:kern w:val="0"/>
-          <w:sz w:val="20"/>
-          <w:szCs w:val="20"/>
-          <w:shd w:val="clear" w:color="auto" w:fill="FDFDFD"/>
-          <w:lang w:val="en-NL" w:eastAsia="en-NL"/>
+    </w:p>
+    <w:p>
+      <w:pPr>
+        <w:rPr>
+          <w:rFonts w:ascii="Source Sans Pro" w:eastAsia="Times New Roman" w:hAnsi="Source Sans Pro" w:cs="Times New Roman"/>
+          <w:kern w:val="0"/>
+          <w:sz w:val="20"/>
+          <w:szCs w:val="20"/>
+          <w:shd w:val="clear" w:color="auto" w:fill="FDFDFD"/>
+          <w:lang w:eastAsia="en-NL"/>
+          <w14:ligatures w14:val="none"/>
+        </w:rPr>
+      </w:pPr>
+      <w:r>
+        <w:rPr>
+          <w:rFonts w:ascii="Source Sans Pro" w:eastAsia="Times New Roman" w:hAnsi="Source Sans Pro" w:cs="Times New Roman"/>
+          <w:kern w:val="0"/>
+          <w:sz w:val="20"/>
+          <w:szCs w:val="20"/>
+          <w:shd w:val="clear" w:color="auto" w:fill="FDFDFD"/>
+          <w:lang w:eastAsia="en-NL"/>
           <w14:ligatures w14:val="none"/>
         </w:rPr>
         <w:br w:type="page"/>
@@ -4007,56 +3287,30 @@
           <w:kern w:val="0"/>
           <w:sz w:val="24"/>
           <w:szCs w:val="24"/>
-          <w:lang w:val="en-NL" w:eastAsia="en-NL"/>
-          <w14:ligatures w14:val="none"/>
-        </w:rPr>
-      </w:pPr>
-      <w:r>
-        <w:rPr>
-          <w:rFonts w:ascii="Source Sans Pro" w:eastAsia="Times New Roman" w:hAnsi="Source Sans Pro" w:cs="Times New Roman"/>
-          <w:kern w:val="0"/>
-          <w:sz w:val="20"/>
-          <w:szCs w:val="20"/>
-          <w:shd w:val="clear" w:color="auto" w:fill="FDFDFD"/>
-          <w:lang w:val="en-NL" w:eastAsia="en-NL"/>
+          <w:lang w:eastAsia="en-NL"/>
+          <w14:ligatures w14:val="none"/>
+        </w:rPr>
+      </w:pPr>
+      <w:r>
+        <w:rPr>
+          <w:rFonts w:ascii="Source Sans Pro" w:eastAsia="Times New Roman" w:hAnsi="Source Sans Pro" w:cs="Times New Roman"/>
+          <w:kern w:val="0"/>
+          <w:sz w:val="20"/>
+          <w:szCs w:val="20"/>
+          <w:shd w:val="clear" w:color="auto" w:fill="FDFDFD"/>
+          <w:lang w:eastAsia="en-NL"/>
           <w14:ligatures w14:val="none"/>
         </w:rPr>
         <w:lastRenderedPageBreak/>
-        <w:t xml:space="preserve">In </w:t>
-      </w:r>
-      <w:proofErr w:type="spellStart"/>
-      <w:r>
-        <w:rPr>
-          <w:rFonts w:ascii="Source Sans Pro" w:eastAsia="Times New Roman" w:hAnsi="Source Sans Pro" w:cs="Times New Roman"/>
-          <w:kern w:val="0"/>
-          <w:sz w:val="20"/>
-          <w:szCs w:val="20"/>
-          <w:shd w:val="clear" w:color="auto" w:fill="FDFDFD"/>
-          <w:lang w:val="en-NL" w:eastAsia="en-NL"/>
-          <w14:ligatures w14:val="none"/>
-        </w:rPr>
-        <w:t>signup.php</w:t>
-      </w:r>
-      <w:proofErr w:type="spellEnd"/>
-      <w:r>
-        <w:rPr>
-          <w:rFonts w:ascii="Source Sans Pro" w:eastAsia="Times New Roman" w:hAnsi="Source Sans Pro" w:cs="Times New Roman"/>
-          <w:kern w:val="0"/>
-          <w:sz w:val="20"/>
-          <w:szCs w:val="20"/>
-          <w:shd w:val="clear" w:color="auto" w:fill="FDFDFD"/>
-          <w:lang w:val="en-NL" w:eastAsia="en-NL"/>
-          <w14:ligatures w14:val="none"/>
-        </w:rPr>
-        <w:t xml:space="preserve"> make the following change:</w:t>
-      </w:r>
-      <w:r>
-        <w:rPr>
-          <w:rFonts w:ascii="Source Sans Pro" w:eastAsia="Times New Roman" w:hAnsi="Source Sans Pro" w:cs="Times New Roman"/>
-          <w:kern w:val="0"/>
-          <w:sz w:val="20"/>
-          <w:szCs w:val="20"/>
-          <w:lang w:val="en-NL" w:eastAsia="en-NL"/>
+        <w:t>In signup.php make the following change:</w:t>
+      </w:r>
+      <w:r>
+        <w:rPr>
+          <w:rFonts w:ascii="Source Sans Pro" w:eastAsia="Times New Roman" w:hAnsi="Source Sans Pro" w:cs="Times New Roman"/>
+          <w:kern w:val="0"/>
+          <w:sz w:val="20"/>
+          <w:szCs w:val="20"/>
+          <w:lang w:eastAsia="en-NL"/>
           <w14:ligatures w14:val="none"/>
         </w:rPr>
         <w:br/>
@@ -4068,7 +3322,7 @@
           <w:sz w:val="20"/>
           <w:szCs w:val="20"/>
           <w:shd w:val="clear" w:color="auto" w:fill="FDFDFD"/>
-          <w:lang w:val="en-NL" w:eastAsia="en-NL"/>
+          <w:lang w:eastAsia="en-NL"/>
           <w14:ligatures w14:val="none"/>
         </w:rPr>
         <w:t>Replace the line</w:t>
@@ -4080,7 +3334,7 @@
           <w:sz w:val="20"/>
           <w:szCs w:val="20"/>
           <w:shd w:val="clear" w:color="auto" w:fill="FDFDFD"/>
-          <w:lang w:val="en-NL" w:eastAsia="en-NL"/>
+          <w:lang w:eastAsia="en-NL"/>
           <w14:ligatures w14:val="none"/>
         </w:rPr>
         <w:t>:</w:t>
@@ -4103,78 +3357,7 @@
           <w:szCs w:val="19"/>
           <w:shd w:val="clear" w:color="auto" w:fill="F3F3F3"/>
         </w:rPr>
-        <w:t>&lt;?</w:t>
-      </w:r>
-      <w:proofErr w:type="spellStart"/>
-      <w:r>
-        <w:rPr>
-          <w:rFonts w:ascii="Consolas" w:hAnsi="Consolas"/>
-          <w:sz w:val="19"/>
-          <w:szCs w:val="19"/>
-          <w:shd w:val="clear" w:color="auto" w:fill="F3F3F3"/>
-        </w:rPr>
-        <w:t>php</w:t>
-      </w:r>
-      <w:proofErr w:type="spellEnd"/>
-      <w:r>
-        <w:rPr>
-          <w:rFonts w:ascii="Consolas" w:hAnsi="Consolas"/>
-          <w:sz w:val="19"/>
-          <w:szCs w:val="19"/>
-          <w:shd w:val="clear" w:color="auto" w:fill="F3F3F3"/>
-        </w:rPr>
-        <w:t> echo </w:t>
-      </w:r>
-      <w:proofErr w:type="spellStart"/>
-      <w:r>
-        <w:rPr>
-          <w:rFonts w:ascii="Consolas" w:hAnsi="Consolas"/>
-          <w:sz w:val="19"/>
-          <w:szCs w:val="19"/>
-          <w:shd w:val="clear" w:color="auto" w:fill="F3F3F3"/>
-        </w:rPr>
-        <w:t>lang_</w:t>
-      </w:r>
-      <w:proofErr w:type="gramStart"/>
-      <w:r>
-        <w:rPr>
-          <w:rFonts w:ascii="Consolas" w:hAnsi="Consolas"/>
-          <w:sz w:val="19"/>
-          <w:szCs w:val="19"/>
-          <w:shd w:val="clear" w:color="auto" w:fill="F3F3F3"/>
-        </w:rPr>
-        <w:t>get</w:t>
-      </w:r>
-      <w:proofErr w:type="spellEnd"/>
-      <w:r>
-        <w:rPr>
-          <w:rFonts w:ascii="Consolas" w:hAnsi="Consolas"/>
-          <w:sz w:val="19"/>
-          <w:szCs w:val="19"/>
-          <w:shd w:val="clear" w:color="auto" w:fill="F3F3F3"/>
-        </w:rPr>
-        <w:t>( '</w:t>
-      </w:r>
-      <w:proofErr w:type="spellStart"/>
-      <w:proofErr w:type="gramEnd"/>
-      <w:r>
-        <w:rPr>
-          <w:rFonts w:ascii="Consolas" w:hAnsi="Consolas"/>
-          <w:sz w:val="19"/>
-          <w:szCs w:val="19"/>
-          <w:shd w:val="clear" w:color="auto" w:fill="F3F3F3"/>
-        </w:rPr>
-        <w:t>password_emailed_msg</w:t>
-      </w:r>
-      <w:proofErr w:type="spellEnd"/>
-      <w:r>
-        <w:rPr>
-          <w:rFonts w:ascii="Consolas" w:hAnsi="Consolas"/>
-          <w:sz w:val="19"/>
-          <w:szCs w:val="19"/>
-          <w:shd w:val="clear" w:color="auto" w:fill="F3F3F3"/>
-        </w:rPr>
-        <w:t>' ) ?&gt;</w:t>
+        <w:t>&lt;?php echo lang_get( 'password_emailed_msg' ) ?&gt;</w:t>
       </w:r>
     </w:p>
     <w:p>
@@ -4185,18 +3368,18 @@
           <w:kern w:val="0"/>
           <w:sz w:val="24"/>
           <w:szCs w:val="24"/>
-          <w:lang w:val="en-NL" w:eastAsia="en-NL"/>
-          <w14:ligatures w14:val="none"/>
-        </w:rPr>
-      </w:pPr>
-      <w:r>
-        <w:rPr>
-          <w:rFonts w:ascii="Source Sans Pro" w:eastAsia="Times New Roman" w:hAnsi="Source Sans Pro" w:cs="Times New Roman"/>
-          <w:kern w:val="0"/>
-          <w:sz w:val="20"/>
-          <w:szCs w:val="20"/>
-          <w:shd w:val="clear" w:color="auto" w:fill="FDFDFD"/>
-          <w:lang w:val="en-NL" w:eastAsia="en-NL"/>
+          <w:lang w:eastAsia="en-NL"/>
+          <w14:ligatures w14:val="none"/>
+        </w:rPr>
+      </w:pPr>
+      <w:r>
+        <w:rPr>
+          <w:rFonts w:ascii="Source Sans Pro" w:eastAsia="Times New Roman" w:hAnsi="Source Sans Pro" w:cs="Times New Roman"/>
+          <w:kern w:val="0"/>
+          <w:sz w:val="20"/>
+          <w:szCs w:val="20"/>
+          <w:shd w:val="clear" w:color="auto" w:fill="FDFDFD"/>
+          <w:lang w:eastAsia="en-NL"/>
           <w14:ligatures w14:val="none"/>
         </w:rPr>
         <w:t>W</w:t>
@@ -4208,7 +3391,7 @@
           <w:sz w:val="20"/>
           <w:szCs w:val="20"/>
           <w:shd w:val="clear" w:color="auto" w:fill="FDFDFD"/>
-          <w:lang w:val="en-NL" w:eastAsia="en-NL"/>
+          <w:lang w:eastAsia="en-NL"/>
           <w14:ligatures w14:val="none"/>
         </w:rPr>
         <w:t>ith</w:t>
@@ -4220,7 +3403,7 @@
           <w:sz w:val="20"/>
           <w:szCs w:val="20"/>
           <w:shd w:val="clear" w:color="auto" w:fill="FDFDFD"/>
-          <w:lang w:val="en-NL" w:eastAsia="en-NL"/>
+          <w:lang w:eastAsia="en-NL"/>
           <w14:ligatures w14:val="none"/>
         </w:rPr>
         <w:t>:</w:t>
@@ -4243,9 +3426,8 @@
           <w:szCs w:val="19"/>
           <w:shd w:val="clear" w:color="auto" w:fill="F3F3F3"/>
         </w:rPr>
-        <w:t>&lt;?</w:t>
-      </w:r>
-      <w:proofErr w:type="spellStart"/>
+        <w:t>&lt;?php</w:t>
+      </w:r>
       <w:r>
         <w:rPr>
           <w:rFonts w:ascii="Consolas" w:hAnsi="Consolas"/>
@@ -4253,9 +3435,8 @@
           <w:szCs w:val="19"/>
           <w:shd w:val="clear" w:color="auto" w:fill="F3F3F3"/>
         </w:rPr>
-        <w:t>php</w:t>
-      </w:r>
-      <w:proofErr w:type="spellEnd"/>
+        <w:br/>
+      </w:r>
       <w:r>
         <w:rPr>
           <w:rFonts w:ascii="Consolas" w:hAnsi="Consolas"/>
@@ -4263,6 +3444,16 @@
           <w:szCs w:val="19"/>
           <w:shd w:val="clear" w:color="auto" w:fill="F3F3F3"/>
         </w:rPr>
+        <w:tab/>
+        <w:t>if ( config_get_global( 'admin_approval') ) {</w:t>
+      </w:r>
+      <w:r>
+        <w:rPr>
+          <w:rFonts w:ascii="Consolas" w:hAnsi="Consolas"/>
+          <w:sz w:val="19"/>
+          <w:szCs w:val="19"/>
+          <w:shd w:val="clear" w:color="auto" w:fill="F3F3F3"/>
+        </w:rPr>
         <w:br/>
       </w:r>
       <w:r>
@@ -4273,9 +3464,7 @@
           <w:shd w:val="clear" w:color="auto" w:fill="F3F3F3"/>
         </w:rPr>
         <w:tab/>
-        <w:t>if </w:t>
-      </w:r>
-      <w:proofErr w:type="gramStart"/>
+      </w:r>
       <w:r>
         <w:rPr>
           <w:rFonts w:ascii="Consolas" w:hAnsi="Consolas"/>
@@ -4283,125 +3472,8 @@
           <w:szCs w:val="19"/>
           <w:shd w:val="clear" w:color="auto" w:fill="F3F3F3"/>
         </w:rPr>
-        <w:t>( </w:t>
-      </w:r>
-      <w:proofErr w:type="spellStart"/>
-      <w:r>
-        <w:rPr>
-          <w:rFonts w:ascii="Consolas" w:hAnsi="Consolas"/>
-          <w:sz w:val="19"/>
-          <w:szCs w:val="19"/>
-          <w:shd w:val="clear" w:color="auto" w:fill="F3F3F3"/>
-        </w:rPr>
-        <w:t>config</w:t>
-      </w:r>
-      <w:proofErr w:type="gramEnd"/>
-      <w:r>
-        <w:rPr>
-          <w:rFonts w:ascii="Consolas" w:hAnsi="Consolas"/>
-          <w:sz w:val="19"/>
-          <w:szCs w:val="19"/>
-          <w:shd w:val="clear" w:color="auto" w:fill="F3F3F3"/>
-        </w:rPr>
-        <w:t>_get_global</w:t>
-      </w:r>
-      <w:proofErr w:type="spellEnd"/>
-      <w:r>
-        <w:rPr>
-          <w:rFonts w:ascii="Consolas" w:hAnsi="Consolas"/>
-          <w:sz w:val="19"/>
-          <w:szCs w:val="19"/>
-          <w:shd w:val="clear" w:color="auto" w:fill="F3F3F3"/>
-        </w:rPr>
-        <w:t>( '</w:t>
-      </w:r>
-      <w:proofErr w:type="spellStart"/>
-      <w:r>
-        <w:rPr>
-          <w:rFonts w:ascii="Consolas" w:hAnsi="Consolas"/>
-          <w:sz w:val="19"/>
-          <w:szCs w:val="19"/>
-          <w:shd w:val="clear" w:color="auto" w:fill="F3F3F3"/>
-        </w:rPr>
-        <w:t>admin_approval</w:t>
-      </w:r>
-      <w:proofErr w:type="spellEnd"/>
-      <w:r>
-        <w:rPr>
-          <w:rFonts w:ascii="Consolas" w:hAnsi="Consolas"/>
-          <w:sz w:val="19"/>
-          <w:szCs w:val="19"/>
-          <w:shd w:val="clear" w:color="auto" w:fill="F3F3F3"/>
-        </w:rPr>
-        <w:t>') ) {</w:t>
-      </w:r>
-      <w:r>
-        <w:rPr>
-          <w:rFonts w:ascii="Consolas" w:hAnsi="Consolas"/>
-          <w:sz w:val="19"/>
-          <w:szCs w:val="19"/>
-          <w:shd w:val="clear" w:color="auto" w:fill="F3F3F3"/>
-        </w:rPr>
-        <w:br/>
-      </w:r>
-      <w:r>
-        <w:rPr>
-          <w:rFonts w:ascii="Consolas" w:hAnsi="Consolas"/>
-          <w:sz w:val="19"/>
-          <w:szCs w:val="19"/>
-          <w:shd w:val="clear" w:color="auto" w:fill="F3F3F3"/>
-        </w:rPr>
         <w:tab/>
-      </w:r>
-      <w:r>
-        <w:rPr>
-          <w:rFonts w:ascii="Consolas" w:hAnsi="Consolas"/>
-          <w:sz w:val="19"/>
-          <w:szCs w:val="19"/>
-          <w:shd w:val="clear" w:color="auto" w:fill="F3F3F3"/>
-        </w:rPr>
-        <w:tab/>
-        <w:t>echo </w:t>
-      </w:r>
-      <w:proofErr w:type="spellStart"/>
-      <w:r>
-        <w:rPr>
-          <w:rFonts w:ascii="Consolas" w:hAnsi="Consolas"/>
-          <w:sz w:val="19"/>
-          <w:szCs w:val="19"/>
-          <w:shd w:val="clear" w:color="auto" w:fill="F3F3F3"/>
-        </w:rPr>
-        <w:t>lang_get</w:t>
-      </w:r>
-      <w:proofErr w:type="spellEnd"/>
-      <w:r>
-        <w:rPr>
-          <w:rFonts w:ascii="Consolas" w:hAnsi="Consolas"/>
-          <w:sz w:val="19"/>
-          <w:szCs w:val="19"/>
-          <w:shd w:val="clear" w:color="auto" w:fill="F3F3F3"/>
-        </w:rPr>
-        <w:t>( '</w:t>
-      </w:r>
-      <w:proofErr w:type="spellStart"/>
-      <w:r>
-        <w:rPr>
-          <w:rFonts w:ascii="Consolas" w:hAnsi="Consolas"/>
-          <w:sz w:val="19"/>
-          <w:szCs w:val="19"/>
-          <w:shd w:val="clear" w:color="auto" w:fill="F3F3F3"/>
-        </w:rPr>
-        <w:t>admin_approval_msg</w:t>
-      </w:r>
-      <w:proofErr w:type="spellEnd"/>
-      <w:r>
-        <w:rPr>
-          <w:rFonts w:ascii="Consolas" w:hAnsi="Consolas"/>
-          <w:sz w:val="19"/>
-          <w:szCs w:val="19"/>
-          <w:shd w:val="clear" w:color="auto" w:fill="F3F3F3"/>
-        </w:rPr>
-        <w:t>' ) ;</w:t>
+        <w:t>echo lang_get( 'admin_approval_msg' ) ;</w:t>
       </w:r>
       <w:r>
         <w:rPr>
@@ -4448,47 +3520,7 @@
           <w:shd w:val="clear" w:color="auto" w:fill="F3F3F3"/>
         </w:rPr>
         <w:tab/>
-        <w:t>echo </w:t>
-      </w:r>
-      <w:proofErr w:type="spellStart"/>
-      <w:r>
-        <w:rPr>
-          <w:rFonts w:ascii="Consolas" w:hAnsi="Consolas"/>
-          <w:sz w:val="19"/>
-          <w:szCs w:val="19"/>
-          <w:shd w:val="clear" w:color="auto" w:fill="F3F3F3"/>
-        </w:rPr>
-        <w:t>lang_get</w:t>
-      </w:r>
-      <w:proofErr w:type="spellEnd"/>
-      <w:r>
-        <w:rPr>
-          <w:rFonts w:ascii="Consolas" w:hAnsi="Consolas"/>
-          <w:sz w:val="19"/>
-          <w:szCs w:val="19"/>
-          <w:shd w:val="clear" w:color="auto" w:fill="F3F3F3"/>
-        </w:rPr>
-        <w:t>( '</w:t>
-      </w:r>
-      <w:proofErr w:type="spellStart"/>
-      <w:r>
-        <w:rPr>
-          <w:rFonts w:ascii="Consolas" w:hAnsi="Consolas"/>
-          <w:sz w:val="19"/>
-          <w:szCs w:val="19"/>
-          <w:shd w:val="clear" w:color="auto" w:fill="F3F3F3"/>
-        </w:rPr>
-        <w:t>password_emailed_msg</w:t>
-      </w:r>
-      <w:proofErr w:type="spellEnd"/>
-      <w:r>
-        <w:rPr>
-          <w:rFonts w:ascii="Consolas" w:hAnsi="Consolas"/>
-          <w:sz w:val="19"/>
-          <w:szCs w:val="19"/>
-          <w:shd w:val="clear" w:color="auto" w:fill="F3F3F3"/>
-        </w:rPr>
-        <w:t>' ) ;</w:t>
+        <w:t>echo lang_get( 'password_emailed_msg' ) ;</w:t>
       </w:r>
       <w:r>
         <w:rPr>
@@ -4528,17 +3560,17 @@
           <w:kern w:val="0"/>
           <w:sz w:val="24"/>
           <w:szCs w:val="24"/>
-          <w:lang w:val="en-NL" w:eastAsia="en-NL"/>
-          <w14:ligatures w14:val="none"/>
-        </w:rPr>
-      </w:pPr>
-      <w:r>
-        <w:rPr>
-          <w:rFonts w:ascii="Source Sans Pro" w:eastAsia="Times New Roman" w:hAnsi="Source Sans Pro" w:cs="Times New Roman"/>
-          <w:kern w:val="0"/>
-          <w:sz w:val="20"/>
-          <w:szCs w:val="20"/>
-          <w:lang w:val="en-NL" w:eastAsia="en-NL"/>
+          <w:lang w:eastAsia="en-NL"/>
+          <w14:ligatures w14:val="none"/>
+        </w:rPr>
+      </w:pPr>
+      <w:r>
+        <w:rPr>
+          <w:rFonts w:ascii="Source Sans Pro" w:eastAsia="Times New Roman" w:hAnsi="Source Sans Pro" w:cs="Times New Roman"/>
+          <w:kern w:val="0"/>
+          <w:sz w:val="20"/>
+          <w:szCs w:val="20"/>
+          <w:lang w:eastAsia="en-NL"/>
           <w14:ligatures w14:val="none"/>
         </w:rPr>
         <w:br/>
@@ -4550,44 +3582,18 @@
           <w:sz w:val="20"/>
           <w:szCs w:val="20"/>
           <w:shd w:val="clear" w:color="auto" w:fill="FDFDFD"/>
-          <w:lang w:val="en-NL" w:eastAsia="en-NL"/>
-          <w14:ligatures w14:val="none"/>
-        </w:rPr>
-        <w:t xml:space="preserve">in </w:t>
-      </w:r>
-      <w:proofErr w:type="spellStart"/>
-      <w:r>
-        <w:rPr>
-          <w:rFonts w:ascii="Source Sans Pro" w:eastAsia="Times New Roman" w:hAnsi="Source Sans Pro" w:cs="Times New Roman"/>
-          <w:kern w:val="0"/>
-          <w:sz w:val="20"/>
-          <w:szCs w:val="20"/>
-          <w:shd w:val="clear" w:color="auto" w:fill="FDFDFD"/>
-          <w:lang w:val="en-NL" w:eastAsia="en-NL"/>
-          <w14:ligatures w14:val="none"/>
-        </w:rPr>
-        <w:t>verify.php</w:t>
-      </w:r>
-      <w:proofErr w:type="spellEnd"/>
-      <w:r>
-        <w:rPr>
-          <w:rFonts w:ascii="Source Sans Pro" w:eastAsia="Times New Roman" w:hAnsi="Source Sans Pro" w:cs="Times New Roman"/>
-          <w:kern w:val="0"/>
-          <w:sz w:val="20"/>
-          <w:szCs w:val="20"/>
-          <w:shd w:val="clear" w:color="auto" w:fill="FDFDFD"/>
-          <w:lang w:val="en-NL" w:eastAsia="en-NL"/>
-          <w14:ligatures w14:val="none"/>
-        </w:rPr>
-        <w:t xml:space="preserve"> add the following.</w:t>
-      </w:r>
-      <w:r>
-        <w:rPr>
-          <w:rFonts w:ascii="Source Sans Pro" w:eastAsia="Times New Roman" w:hAnsi="Source Sans Pro" w:cs="Times New Roman"/>
-          <w:kern w:val="0"/>
-          <w:sz w:val="20"/>
-          <w:szCs w:val="20"/>
-          <w:lang w:val="en-NL" w:eastAsia="en-NL"/>
+          <w:lang w:eastAsia="en-NL"/>
+          <w14:ligatures w14:val="none"/>
+        </w:rPr>
+        <w:t>in verify.php add the following.</w:t>
+      </w:r>
+      <w:r>
+        <w:rPr>
+          <w:rFonts w:ascii="Source Sans Pro" w:eastAsia="Times New Roman" w:hAnsi="Source Sans Pro" w:cs="Times New Roman"/>
+          <w:kern w:val="0"/>
+          <w:sz w:val="20"/>
+          <w:szCs w:val="20"/>
+          <w:lang w:eastAsia="en-NL"/>
           <w14:ligatures w14:val="none"/>
         </w:rPr>
         <w:br/>
@@ -4599,7 +3605,7 @@
           <w:sz w:val="20"/>
           <w:szCs w:val="20"/>
           <w:shd w:val="clear" w:color="auto" w:fill="FDFDFD"/>
-          <w:lang w:val="en-NL" w:eastAsia="en-NL"/>
+          <w:lang w:eastAsia="en-NL"/>
           <w14:ligatures w14:val="none"/>
         </w:rPr>
         <w:t>Find line stating</w:t>
@@ -4611,7 +3617,7 @@
           <w:sz w:val="20"/>
           <w:szCs w:val="20"/>
           <w:shd w:val="clear" w:color="auto" w:fill="FDFDFD"/>
-          <w:lang w:val="en-NL" w:eastAsia="en-NL"/>
+          <w:lang w:eastAsia="en-NL"/>
           <w14:ligatures w14:val="none"/>
         </w:rPr>
         <w:t>:</w:t>
@@ -4634,78 +3640,7 @@
           <w:szCs w:val="19"/>
           <w:shd w:val="clear" w:color="auto" w:fill="F3F3F3"/>
         </w:rPr>
-        <w:t>$</w:t>
-      </w:r>
-      <w:proofErr w:type="spellStart"/>
-      <w:r>
-        <w:rPr>
-          <w:rFonts w:ascii="Consolas" w:hAnsi="Consolas"/>
-          <w:sz w:val="19"/>
-          <w:szCs w:val="19"/>
-          <w:shd w:val="clear" w:color="auto" w:fill="F3F3F3"/>
-        </w:rPr>
-        <w:t>f_confirm_hash</w:t>
-      </w:r>
-      <w:proofErr w:type="spellEnd"/>
-      <w:r>
-        <w:rPr>
-          <w:rFonts w:ascii="Consolas" w:hAnsi="Consolas"/>
-          <w:sz w:val="19"/>
-          <w:szCs w:val="19"/>
-          <w:shd w:val="clear" w:color="auto" w:fill="F3F3F3"/>
-        </w:rPr>
-        <w:t xml:space="preserve"> = </w:t>
-      </w:r>
-      <w:proofErr w:type="spellStart"/>
-      <w:r>
-        <w:rPr>
-          <w:rFonts w:ascii="Consolas" w:hAnsi="Consolas"/>
-          <w:sz w:val="19"/>
-          <w:szCs w:val="19"/>
-          <w:shd w:val="clear" w:color="auto" w:fill="F3F3F3"/>
-        </w:rPr>
-        <w:t>gpc_get_</w:t>
-      </w:r>
-      <w:proofErr w:type="gramStart"/>
-      <w:r>
-        <w:rPr>
-          <w:rFonts w:ascii="Consolas" w:hAnsi="Consolas"/>
-          <w:sz w:val="19"/>
-          <w:szCs w:val="19"/>
-          <w:shd w:val="clear" w:color="auto" w:fill="F3F3F3"/>
-        </w:rPr>
-        <w:t>string</w:t>
-      </w:r>
-      <w:proofErr w:type="spellEnd"/>
-      <w:r>
-        <w:rPr>
-          <w:rFonts w:ascii="Consolas" w:hAnsi="Consolas"/>
-          <w:sz w:val="19"/>
-          <w:szCs w:val="19"/>
-          <w:shd w:val="clear" w:color="auto" w:fill="F3F3F3"/>
-        </w:rPr>
-        <w:t>( '</w:t>
-      </w:r>
-      <w:proofErr w:type="spellStart"/>
-      <w:proofErr w:type="gramEnd"/>
-      <w:r>
-        <w:rPr>
-          <w:rFonts w:ascii="Consolas" w:hAnsi="Consolas"/>
-          <w:sz w:val="19"/>
-          <w:szCs w:val="19"/>
-          <w:shd w:val="clear" w:color="auto" w:fill="F3F3F3"/>
-        </w:rPr>
-        <w:t>confirm_hash</w:t>
-      </w:r>
-      <w:proofErr w:type="spellEnd"/>
-      <w:r>
-        <w:rPr>
-          <w:rFonts w:ascii="Consolas" w:hAnsi="Consolas"/>
-          <w:sz w:val="19"/>
-          <w:szCs w:val="19"/>
-          <w:shd w:val="clear" w:color="auto" w:fill="F3F3F3"/>
-        </w:rPr>
-        <w:t>' );</w:t>
+        <w:t>$f_confirm_hash = gpc_get_string( 'confirm_hash' );</w:t>
       </w:r>
     </w:p>
     <w:p>
@@ -4716,18 +3651,18 @@
           <w:kern w:val="0"/>
           <w:sz w:val="24"/>
           <w:szCs w:val="24"/>
-          <w:lang w:val="en-NL" w:eastAsia="en-NL"/>
-          <w14:ligatures w14:val="none"/>
-        </w:rPr>
-      </w:pPr>
-      <w:r>
-        <w:rPr>
-          <w:rFonts w:ascii="Source Sans Pro" w:eastAsia="Times New Roman" w:hAnsi="Source Sans Pro" w:cs="Times New Roman"/>
-          <w:kern w:val="0"/>
-          <w:sz w:val="20"/>
-          <w:szCs w:val="20"/>
-          <w:shd w:val="clear" w:color="auto" w:fill="FDFDFD"/>
-          <w:lang w:val="en-NL" w:eastAsia="en-NL"/>
+          <w:lang w:eastAsia="en-NL"/>
+          <w14:ligatures w14:val="none"/>
+        </w:rPr>
+      </w:pPr>
+      <w:r>
+        <w:rPr>
+          <w:rFonts w:ascii="Source Sans Pro" w:eastAsia="Times New Roman" w:hAnsi="Source Sans Pro" w:cs="Times New Roman"/>
+          <w:kern w:val="0"/>
+          <w:sz w:val="20"/>
+          <w:szCs w:val="20"/>
+          <w:shd w:val="clear" w:color="auto" w:fill="FDFDFD"/>
+          <w:lang w:eastAsia="en-NL"/>
           <w14:ligatures w14:val="none"/>
         </w:rPr>
         <w:t>After that insert:</w:t>
@@ -4741,7 +3676,7 @@
           <w:kern w:val="0"/>
           <w:sz w:val="24"/>
           <w:szCs w:val="24"/>
-          <w:lang w:val="en-NL" w:eastAsia="en-NL"/>
+          <w:lang w:eastAsia="en-NL"/>
           <w14:ligatures w14:val="none"/>
         </w:rPr>
       </w:pPr>
@@ -4777,9 +3712,32 @@
           <w:szCs w:val="19"/>
           <w:shd w:val="clear" w:color="auto" w:fill="F3F3F3"/>
         </w:rPr>
-        <w:t>if (</w:t>
-      </w:r>
-      <w:proofErr w:type="spellStart"/>
+        <w:t>if (config_get_global( 'admin_approval') ) {</w:t>
+      </w:r>
+      <w:r>
+        <w:rPr>
+          <w:rFonts w:ascii="Consolas" w:hAnsi="Consolas"/>
+          <w:sz w:val="19"/>
+          <w:szCs w:val="19"/>
+        </w:rPr>
+        <w:br/>
+      </w:r>
+      <w:r>
+        <w:rPr>
+          <w:rFonts w:ascii="Consolas" w:hAnsi="Consolas"/>
+          <w:sz w:val="19"/>
+          <w:szCs w:val="19"/>
+        </w:rPr>
+        <w:tab/>
+      </w:r>
+      <w:r>
+        <w:rPr>
+          <w:rFonts w:ascii="Consolas" w:hAnsi="Consolas"/>
+          <w:sz w:val="19"/>
+          <w:szCs w:val="19"/>
+        </w:rPr>
+        <w:tab/>
+      </w:r>
       <w:r>
         <w:rPr>
           <w:rFonts w:ascii="Consolas" w:hAnsi="Consolas"/>
@@ -4787,9 +3745,24 @@
           <w:szCs w:val="19"/>
           <w:shd w:val="clear" w:color="auto" w:fill="F3F3F3"/>
         </w:rPr>
-        <w:t>config_get_global</w:t>
-      </w:r>
-      <w:proofErr w:type="spellEnd"/>
+        <w:t>return user_create( $p_username, $t_password, $p_email, auth_signup_access_level(), false, false, lang_get( 'new_account' ) );</w:t>
+      </w:r>
+      <w:r>
+        <w:rPr>
+          <w:rFonts w:ascii="Consolas" w:hAnsi="Consolas"/>
+          <w:sz w:val="19"/>
+          <w:szCs w:val="19"/>
+        </w:rPr>
+        <w:br/>
+      </w:r>
+      <w:r>
+        <w:rPr>
+          <w:rFonts w:ascii="Consolas" w:hAnsi="Consolas"/>
+          <w:sz w:val="19"/>
+          <w:szCs w:val="19"/>
+        </w:rPr>
+        <w:tab/>
+      </w:r>
       <w:r>
         <w:rPr>
           <w:rFonts w:ascii="Consolas" w:hAnsi="Consolas"/>
@@ -4797,9 +3770,32 @@
           <w:szCs w:val="19"/>
           <w:shd w:val="clear" w:color="auto" w:fill="F3F3F3"/>
         </w:rPr>
-        <w:t>( '</w:t>
-      </w:r>
-      <w:proofErr w:type="spellStart"/>
+        <w:t>} else {</w:t>
+      </w:r>
+      <w:r>
+        <w:rPr>
+          <w:rFonts w:ascii="Consolas" w:hAnsi="Consolas"/>
+          <w:sz w:val="19"/>
+          <w:szCs w:val="19"/>
+        </w:rPr>
+        <w:br/>
+      </w:r>
+      <w:r>
+        <w:rPr>
+          <w:rFonts w:ascii="Consolas" w:hAnsi="Consolas"/>
+          <w:sz w:val="19"/>
+          <w:szCs w:val="19"/>
+        </w:rPr>
+        <w:tab/>
+      </w:r>
+      <w:r>
+        <w:rPr>
+          <w:rFonts w:ascii="Consolas" w:hAnsi="Consolas"/>
+          <w:sz w:val="19"/>
+          <w:szCs w:val="19"/>
+        </w:rPr>
+        <w:tab/>
+      </w:r>
       <w:r>
         <w:rPr>
           <w:rFonts w:ascii="Consolas" w:hAnsi="Consolas"/>
@@ -4807,9 +3803,24 @@
           <w:szCs w:val="19"/>
           <w:shd w:val="clear" w:color="auto" w:fill="F3F3F3"/>
         </w:rPr>
-        <w:t>admin_approval</w:t>
-      </w:r>
-      <w:proofErr w:type="spellEnd"/>
+        <w:t>return user_create( $p_username, $t_password, $p_email, auth_signup_access_level() );</w:t>
+      </w:r>
+      <w:r>
+        <w:rPr>
+          <w:rFonts w:ascii="Consolas" w:hAnsi="Consolas"/>
+          <w:sz w:val="19"/>
+          <w:szCs w:val="19"/>
+        </w:rPr>
+        <w:br/>
+      </w:r>
+      <w:r>
+        <w:rPr>
+          <w:rFonts w:ascii="Consolas" w:hAnsi="Consolas"/>
+          <w:sz w:val="19"/>
+          <w:szCs w:val="19"/>
+        </w:rPr>
+        <w:tab/>
+      </w:r>
       <w:r>
         <w:rPr>
           <w:rFonts w:ascii="Consolas" w:hAnsi="Consolas"/>
@@ -4817,412 +3828,30 @@
           <w:szCs w:val="19"/>
           <w:shd w:val="clear" w:color="auto" w:fill="F3F3F3"/>
         </w:rPr>
-        <w:t>') ) {</w:t>
-      </w:r>
-      <w:r>
-        <w:rPr>
-          <w:rFonts w:ascii="Consolas" w:hAnsi="Consolas"/>
-          <w:sz w:val="19"/>
-          <w:szCs w:val="19"/>
+        <w:t>}</w:t>
+      </w:r>
+      <w:r>
+        <w:rPr>
+          <w:rFonts w:ascii="Source Sans Pro" w:eastAsia="Times New Roman" w:hAnsi="Source Sans Pro" w:cs="Times New Roman"/>
+          <w:kern w:val="0"/>
+          <w:sz w:val="20"/>
+          <w:szCs w:val="20"/>
+          <w:lang w:eastAsia="en-NL"/>
+          <w14:ligatures w14:val="none"/>
         </w:rPr>
         <w:br/>
       </w:r>
       <w:r>
         <w:rPr>
-          <w:rFonts w:ascii="Consolas" w:hAnsi="Consolas"/>
-          <w:sz w:val="19"/>
-          <w:szCs w:val="19"/>
-        </w:rPr>
-        <w:tab/>
-      </w:r>
-      <w:r>
-        <w:rPr>
-          <w:rFonts w:ascii="Consolas" w:hAnsi="Consolas"/>
-          <w:sz w:val="19"/>
-          <w:szCs w:val="19"/>
-        </w:rPr>
-        <w:tab/>
-      </w:r>
-      <w:r>
-        <w:rPr>
-          <w:rFonts w:ascii="Consolas" w:hAnsi="Consolas"/>
-          <w:sz w:val="19"/>
-          <w:szCs w:val="19"/>
-          <w:shd w:val="clear" w:color="auto" w:fill="F3F3F3"/>
-        </w:rPr>
-        <w:t xml:space="preserve">return </w:t>
-      </w:r>
-      <w:proofErr w:type="spellStart"/>
-      <w:r>
-        <w:rPr>
-          <w:rFonts w:ascii="Consolas" w:hAnsi="Consolas"/>
-          <w:sz w:val="19"/>
-          <w:szCs w:val="19"/>
-          <w:shd w:val="clear" w:color="auto" w:fill="F3F3F3"/>
-        </w:rPr>
-        <w:t>user_create</w:t>
-      </w:r>
-      <w:proofErr w:type="spellEnd"/>
-      <w:r>
-        <w:rPr>
-          <w:rFonts w:ascii="Consolas" w:hAnsi="Consolas"/>
-          <w:sz w:val="19"/>
-          <w:szCs w:val="19"/>
-          <w:shd w:val="clear" w:color="auto" w:fill="F3F3F3"/>
-        </w:rPr>
-        <w:t>( $</w:t>
-      </w:r>
-      <w:proofErr w:type="spellStart"/>
-      <w:r>
-        <w:rPr>
-          <w:rFonts w:ascii="Consolas" w:hAnsi="Consolas"/>
-          <w:sz w:val="19"/>
-          <w:szCs w:val="19"/>
-          <w:shd w:val="clear" w:color="auto" w:fill="F3F3F3"/>
-        </w:rPr>
-        <w:t>p_username</w:t>
-      </w:r>
-      <w:proofErr w:type="spellEnd"/>
-      <w:r>
-        <w:rPr>
-          <w:rFonts w:ascii="Consolas" w:hAnsi="Consolas"/>
-          <w:sz w:val="19"/>
-          <w:szCs w:val="19"/>
-          <w:shd w:val="clear" w:color="auto" w:fill="F3F3F3"/>
-        </w:rPr>
-        <w:t>, $</w:t>
-      </w:r>
-      <w:proofErr w:type="spellStart"/>
-      <w:r>
-        <w:rPr>
-          <w:rFonts w:ascii="Consolas" w:hAnsi="Consolas"/>
-          <w:sz w:val="19"/>
-          <w:szCs w:val="19"/>
-          <w:shd w:val="clear" w:color="auto" w:fill="F3F3F3"/>
-        </w:rPr>
-        <w:t>t_password</w:t>
-      </w:r>
-      <w:proofErr w:type="spellEnd"/>
-      <w:r>
-        <w:rPr>
-          <w:rFonts w:ascii="Consolas" w:hAnsi="Consolas"/>
-          <w:sz w:val="19"/>
-          <w:szCs w:val="19"/>
-          <w:shd w:val="clear" w:color="auto" w:fill="F3F3F3"/>
-        </w:rPr>
-        <w:t>, $</w:t>
-      </w:r>
-      <w:proofErr w:type="spellStart"/>
-      <w:r>
-        <w:rPr>
-          <w:rFonts w:ascii="Consolas" w:hAnsi="Consolas"/>
-          <w:sz w:val="19"/>
-          <w:szCs w:val="19"/>
-          <w:shd w:val="clear" w:color="auto" w:fill="F3F3F3"/>
-        </w:rPr>
-        <w:t>p_email</w:t>
-      </w:r>
-      <w:proofErr w:type="spellEnd"/>
-      <w:r>
-        <w:rPr>
-          <w:rFonts w:ascii="Consolas" w:hAnsi="Consolas"/>
-          <w:sz w:val="19"/>
-          <w:szCs w:val="19"/>
-          <w:shd w:val="clear" w:color="auto" w:fill="F3F3F3"/>
-        </w:rPr>
-        <w:t xml:space="preserve">, </w:t>
-      </w:r>
-      <w:proofErr w:type="spellStart"/>
-      <w:r>
-        <w:rPr>
-          <w:rFonts w:ascii="Consolas" w:hAnsi="Consolas"/>
-          <w:sz w:val="19"/>
-          <w:szCs w:val="19"/>
-          <w:shd w:val="clear" w:color="auto" w:fill="F3F3F3"/>
-        </w:rPr>
-        <w:t>auth_signup_access_level</w:t>
-      </w:r>
-      <w:proofErr w:type="spellEnd"/>
-      <w:r>
-        <w:rPr>
-          <w:rFonts w:ascii="Consolas" w:hAnsi="Consolas"/>
-          <w:sz w:val="19"/>
-          <w:szCs w:val="19"/>
-          <w:shd w:val="clear" w:color="auto" w:fill="F3F3F3"/>
-        </w:rPr>
-        <w:t xml:space="preserve">(), false, false, </w:t>
-      </w:r>
-      <w:proofErr w:type="spellStart"/>
-      <w:r>
-        <w:rPr>
-          <w:rFonts w:ascii="Consolas" w:hAnsi="Consolas"/>
-          <w:sz w:val="19"/>
-          <w:szCs w:val="19"/>
-          <w:shd w:val="clear" w:color="auto" w:fill="F3F3F3"/>
-        </w:rPr>
-        <w:t>lang_get</w:t>
-      </w:r>
-      <w:proofErr w:type="spellEnd"/>
-      <w:r>
-        <w:rPr>
-          <w:rFonts w:ascii="Consolas" w:hAnsi="Consolas"/>
-          <w:sz w:val="19"/>
-          <w:szCs w:val="19"/>
-          <w:shd w:val="clear" w:color="auto" w:fill="F3F3F3"/>
-        </w:rPr>
-        <w:t>( '</w:t>
-      </w:r>
-      <w:proofErr w:type="spellStart"/>
-      <w:r>
-        <w:rPr>
-          <w:rFonts w:ascii="Consolas" w:hAnsi="Consolas"/>
-          <w:sz w:val="19"/>
-          <w:szCs w:val="19"/>
-          <w:shd w:val="clear" w:color="auto" w:fill="F3F3F3"/>
-        </w:rPr>
-        <w:t>new_account</w:t>
-      </w:r>
-      <w:proofErr w:type="spellEnd"/>
-      <w:r>
-        <w:rPr>
-          <w:rFonts w:ascii="Consolas" w:hAnsi="Consolas"/>
-          <w:sz w:val="19"/>
-          <w:szCs w:val="19"/>
-          <w:shd w:val="clear" w:color="auto" w:fill="F3F3F3"/>
-        </w:rPr>
-        <w:t>' ) );</w:t>
-      </w:r>
-      <w:r>
-        <w:rPr>
-          <w:rFonts w:ascii="Consolas" w:hAnsi="Consolas"/>
-          <w:sz w:val="19"/>
-          <w:szCs w:val="19"/>
-        </w:rPr>
-        <w:br/>
-      </w:r>
-      <w:r>
-        <w:rPr>
-          <w:rFonts w:ascii="Consolas" w:hAnsi="Consolas"/>
-          <w:sz w:val="19"/>
-          <w:szCs w:val="19"/>
-        </w:rPr>
-        <w:tab/>
-      </w:r>
-      <w:r>
-        <w:rPr>
-          <w:rFonts w:ascii="Consolas" w:hAnsi="Consolas"/>
-          <w:sz w:val="19"/>
-          <w:szCs w:val="19"/>
-          <w:shd w:val="clear" w:color="auto" w:fill="F3F3F3"/>
-        </w:rPr>
-        <w:t>} else {</w:t>
-      </w:r>
-      <w:r>
-        <w:rPr>
-          <w:rFonts w:ascii="Consolas" w:hAnsi="Consolas"/>
-          <w:sz w:val="19"/>
-          <w:szCs w:val="19"/>
-        </w:rPr>
-        <w:br/>
-      </w:r>
-      <w:r>
-        <w:rPr>
-          <w:rFonts w:ascii="Consolas" w:hAnsi="Consolas"/>
-          <w:sz w:val="19"/>
-          <w:szCs w:val="19"/>
-        </w:rPr>
-        <w:tab/>
-      </w:r>
-      <w:r>
-        <w:rPr>
-          <w:rFonts w:ascii="Consolas" w:hAnsi="Consolas"/>
-          <w:sz w:val="19"/>
-          <w:szCs w:val="19"/>
-        </w:rPr>
-        <w:tab/>
-      </w:r>
-      <w:r>
-        <w:rPr>
-          <w:rFonts w:ascii="Consolas" w:hAnsi="Consolas"/>
-          <w:sz w:val="19"/>
-          <w:szCs w:val="19"/>
-          <w:shd w:val="clear" w:color="auto" w:fill="F3F3F3"/>
-        </w:rPr>
-        <w:t xml:space="preserve">return </w:t>
-      </w:r>
-      <w:proofErr w:type="spellStart"/>
-      <w:r>
-        <w:rPr>
-          <w:rFonts w:ascii="Consolas" w:hAnsi="Consolas"/>
-          <w:sz w:val="19"/>
-          <w:szCs w:val="19"/>
-          <w:shd w:val="clear" w:color="auto" w:fill="F3F3F3"/>
-        </w:rPr>
-        <w:t>user_create</w:t>
-      </w:r>
-      <w:proofErr w:type="spellEnd"/>
-      <w:r>
-        <w:rPr>
-          <w:rFonts w:ascii="Consolas" w:hAnsi="Consolas"/>
-          <w:sz w:val="19"/>
-          <w:szCs w:val="19"/>
-          <w:shd w:val="clear" w:color="auto" w:fill="F3F3F3"/>
-        </w:rPr>
-        <w:t>( $</w:t>
-      </w:r>
-      <w:proofErr w:type="spellStart"/>
-      <w:r>
-        <w:rPr>
-          <w:rFonts w:ascii="Consolas" w:hAnsi="Consolas"/>
-          <w:sz w:val="19"/>
-          <w:szCs w:val="19"/>
-          <w:shd w:val="clear" w:color="auto" w:fill="F3F3F3"/>
-        </w:rPr>
-        <w:t>p_username</w:t>
-      </w:r>
-      <w:proofErr w:type="spellEnd"/>
-      <w:r>
-        <w:rPr>
-          <w:rFonts w:ascii="Consolas" w:hAnsi="Consolas"/>
-          <w:sz w:val="19"/>
-          <w:szCs w:val="19"/>
-          <w:shd w:val="clear" w:color="auto" w:fill="F3F3F3"/>
-        </w:rPr>
-        <w:t>, $</w:t>
-      </w:r>
-      <w:proofErr w:type="spellStart"/>
-      <w:r>
-        <w:rPr>
-          <w:rFonts w:ascii="Consolas" w:hAnsi="Consolas"/>
-          <w:sz w:val="19"/>
-          <w:szCs w:val="19"/>
-          <w:shd w:val="clear" w:color="auto" w:fill="F3F3F3"/>
-        </w:rPr>
-        <w:t>t_password</w:t>
-      </w:r>
-      <w:proofErr w:type="spellEnd"/>
-      <w:r>
-        <w:rPr>
-          <w:rFonts w:ascii="Consolas" w:hAnsi="Consolas"/>
-          <w:sz w:val="19"/>
-          <w:szCs w:val="19"/>
-          <w:shd w:val="clear" w:color="auto" w:fill="F3F3F3"/>
-        </w:rPr>
-        <w:t>, $</w:t>
-      </w:r>
-      <w:proofErr w:type="spellStart"/>
-      <w:r>
-        <w:rPr>
-          <w:rFonts w:ascii="Consolas" w:hAnsi="Consolas"/>
-          <w:sz w:val="19"/>
-          <w:szCs w:val="19"/>
-          <w:shd w:val="clear" w:color="auto" w:fill="F3F3F3"/>
-        </w:rPr>
-        <w:t>p_email</w:t>
-      </w:r>
-      <w:proofErr w:type="spellEnd"/>
-      <w:r>
-        <w:rPr>
-          <w:rFonts w:ascii="Consolas" w:hAnsi="Consolas"/>
-          <w:sz w:val="19"/>
-          <w:szCs w:val="19"/>
-          <w:shd w:val="clear" w:color="auto" w:fill="F3F3F3"/>
-        </w:rPr>
-        <w:t xml:space="preserve">, </w:t>
-      </w:r>
-      <w:proofErr w:type="spellStart"/>
-      <w:r>
-        <w:rPr>
-          <w:rFonts w:ascii="Consolas" w:hAnsi="Consolas"/>
-          <w:sz w:val="19"/>
-          <w:szCs w:val="19"/>
-          <w:shd w:val="clear" w:color="auto" w:fill="F3F3F3"/>
-        </w:rPr>
-        <w:t>auth_signup_access_level</w:t>
-      </w:r>
-      <w:proofErr w:type="spellEnd"/>
-      <w:r>
-        <w:rPr>
-          <w:rFonts w:ascii="Consolas" w:hAnsi="Consolas"/>
-          <w:sz w:val="19"/>
-          <w:szCs w:val="19"/>
-          <w:shd w:val="clear" w:color="auto" w:fill="F3F3F3"/>
-        </w:rPr>
-        <w:t>() );</w:t>
-      </w:r>
-      <w:r>
-        <w:rPr>
-          <w:rFonts w:ascii="Consolas" w:hAnsi="Consolas"/>
-          <w:sz w:val="19"/>
-          <w:szCs w:val="19"/>
-        </w:rPr>
-        <w:br/>
-      </w:r>
-      <w:r>
-        <w:rPr>
-          <w:rFonts w:ascii="Consolas" w:hAnsi="Consolas"/>
-          <w:sz w:val="19"/>
-          <w:szCs w:val="19"/>
-        </w:rPr>
-        <w:tab/>
-      </w:r>
-      <w:r>
-        <w:rPr>
-          <w:rFonts w:ascii="Consolas" w:hAnsi="Consolas"/>
-          <w:sz w:val="19"/>
-          <w:szCs w:val="19"/>
-          <w:shd w:val="clear" w:color="auto" w:fill="F3F3F3"/>
-        </w:rPr>
-        <w:t>}</w:t>
-      </w:r>
-      <w:r>
-        <w:rPr>
-          <w:rFonts w:ascii="Source Sans Pro" w:eastAsia="Times New Roman" w:hAnsi="Source Sans Pro" w:cs="Times New Roman"/>
-          <w:kern w:val="0"/>
-          <w:sz w:val="20"/>
-          <w:szCs w:val="20"/>
-          <w:lang w:val="en-NL" w:eastAsia="en-NL"/>
-          <w14:ligatures w14:val="none"/>
-        </w:rPr>
-        <w:br/>
-      </w:r>
-      <w:r>
-        <w:rPr>
-          <w:rFonts w:ascii="Source Sans Pro" w:eastAsia="Times New Roman" w:hAnsi="Source Sans Pro" w:cs="Times New Roman"/>
-          <w:kern w:val="0"/>
-          <w:sz w:val="20"/>
-          <w:szCs w:val="20"/>
-          <w:shd w:val="clear" w:color="auto" w:fill="FDFDFD"/>
-          <w:lang w:val="en-NL" w:eastAsia="en-NL"/>
-          <w14:ligatures w14:val="none"/>
-        </w:rPr>
-        <w:t xml:space="preserve">Finally in core </w:t>
-      </w:r>
-      <w:proofErr w:type="spellStart"/>
-      <w:r>
-        <w:rPr>
-          <w:rFonts w:ascii="Source Sans Pro" w:eastAsia="Times New Roman" w:hAnsi="Source Sans Pro" w:cs="Times New Roman"/>
-          <w:kern w:val="0"/>
-          <w:sz w:val="20"/>
-          <w:szCs w:val="20"/>
-          <w:shd w:val="clear" w:color="auto" w:fill="FDFDFD"/>
-          <w:lang w:val="en-NL" w:eastAsia="en-NL"/>
-          <w14:ligatures w14:val="none"/>
-        </w:rPr>
-        <w:t>user_api.php</w:t>
-      </w:r>
-      <w:proofErr w:type="spellEnd"/>
-      <w:r>
-        <w:rPr>
-          <w:rFonts w:ascii="Source Sans Pro" w:eastAsia="Times New Roman" w:hAnsi="Source Sans Pro" w:cs="Times New Roman"/>
-          <w:kern w:val="0"/>
-          <w:sz w:val="20"/>
-          <w:szCs w:val="20"/>
-          <w:shd w:val="clear" w:color="auto" w:fill="FDFDFD"/>
-          <w:lang w:val="en-NL" w:eastAsia="en-NL"/>
-          <w14:ligatures w14:val="none"/>
-        </w:rPr>
-        <w:t xml:space="preserve"> lookup </w:t>
+          <w:rFonts w:ascii="Source Sans Pro" w:eastAsia="Times New Roman" w:hAnsi="Source Sans Pro" w:cs="Times New Roman"/>
+          <w:kern w:val="0"/>
+          <w:sz w:val="20"/>
+          <w:szCs w:val="20"/>
+          <w:shd w:val="clear" w:color="auto" w:fill="FDFDFD"/>
+          <w:lang w:eastAsia="en-NL"/>
+          <w14:ligatures w14:val="none"/>
+        </w:rPr>
+        <w:t>Finally in core user_api.php lookup </w:t>
       </w:r>
       <w:r>
         <w:rPr>
@@ -5233,35 +3862,19 @@
           <w:sz w:val="20"/>
           <w:szCs w:val="20"/>
           <w:shd w:val="clear" w:color="auto" w:fill="FDFDFD"/>
-          <w:lang w:val="en-NL" w:eastAsia="en-NL"/>
-          <w14:ligatures w14:val="none"/>
-        </w:rPr>
-        <w:t xml:space="preserve">function </w:t>
-      </w:r>
-      <w:proofErr w:type="spellStart"/>
-      <w:r>
-        <w:rPr>
-          <w:rFonts w:ascii="Source Sans Pro" w:eastAsia="Times New Roman" w:hAnsi="Source Sans Pro" w:cs="Times New Roman"/>
-          <w:b/>
-          <w:bCs/>
-          <w:kern w:val="0"/>
-          <w:sz w:val="20"/>
-          <w:szCs w:val="20"/>
-          <w:shd w:val="clear" w:color="auto" w:fill="FDFDFD"/>
-          <w:lang w:val="en-NL" w:eastAsia="en-NL"/>
-          <w14:ligatures w14:val="none"/>
-        </w:rPr>
-        <w:t>user_signup</w:t>
-      </w:r>
-      <w:proofErr w:type="spellEnd"/>
-      <w:r>
-        <w:rPr>
-          <w:rFonts w:ascii="Source Sans Pro" w:eastAsia="Times New Roman" w:hAnsi="Source Sans Pro" w:cs="Times New Roman"/>
-          <w:kern w:val="0"/>
-          <w:sz w:val="20"/>
-          <w:szCs w:val="20"/>
-          <w:shd w:val="clear" w:color="auto" w:fill="FDFDFD"/>
-          <w:lang w:val="en-NL" w:eastAsia="en-NL"/>
+          <w:lang w:eastAsia="en-NL"/>
+          <w14:ligatures w14:val="none"/>
+        </w:rPr>
+        <w:t>function user_signup</w:t>
+      </w:r>
+      <w:r>
+        <w:rPr>
+          <w:rFonts w:ascii="Source Sans Pro" w:eastAsia="Times New Roman" w:hAnsi="Source Sans Pro" w:cs="Times New Roman"/>
+          <w:kern w:val="0"/>
+          <w:sz w:val="20"/>
+          <w:szCs w:val="20"/>
+          <w:shd w:val="clear" w:color="auto" w:fill="FDFDFD"/>
+          <w:lang w:eastAsia="en-NL"/>
           <w14:ligatures w14:val="none"/>
         </w:rPr>
         <w:t>.</w:t>
@@ -5272,7 +3885,7 @@
           <w:kern w:val="0"/>
           <w:sz w:val="20"/>
           <w:szCs w:val="20"/>
-          <w:lang w:val="en-NL" w:eastAsia="en-NL"/>
+          <w:lang w:eastAsia="en-NL"/>
           <w14:ligatures w14:val="none"/>
         </w:rPr>
         <w:br/>
@@ -5284,7 +3897,7 @@
           <w:sz w:val="20"/>
           <w:szCs w:val="20"/>
           <w:shd w:val="clear" w:color="auto" w:fill="FDFDFD"/>
-          <w:lang w:val="en-NL" w:eastAsia="en-NL"/>
+          <w:lang w:eastAsia="en-NL"/>
           <w14:ligatures w14:val="none"/>
         </w:rPr>
         <w:t>Within that function, you simply replace the following line:</w:t>
@@ -5307,118 +3920,7 @@
           <w:szCs w:val="19"/>
           <w:shd w:val="clear" w:color="auto" w:fill="F3F3F3"/>
         </w:rPr>
-        <w:t xml:space="preserve">return </w:t>
-      </w:r>
-      <w:proofErr w:type="spellStart"/>
-      <w:r>
-        <w:rPr>
-          <w:rFonts w:ascii="Consolas" w:hAnsi="Consolas"/>
-          <w:sz w:val="19"/>
-          <w:szCs w:val="19"/>
-          <w:shd w:val="clear" w:color="auto" w:fill="F3F3F3"/>
-        </w:rPr>
-        <w:t>user_</w:t>
-      </w:r>
-      <w:proofErr w:type="gramStart"/>
-      <w:r>
-        <w:rPr>
-          <w:rFonts w:ascii="Consolas" w:hAnsi="Consolas"/>
-          <w:sz w:val="19"/>
-          <w:szCs w:val="19"/>
-          <w:shd w:val="clear" w:color="auto" w:fill="F3F3F3"/>
-        </w:rPr>
-        <w:t>create</w:t>
-      </w:r>
-      <w:proofErr w:type="spellEnd"/>
-      <w:r>
-        <w:rPr>
-          <w:rFonts w:ascii="Consolas" w:hAnsi="Consolas"/>
-          <w:sz w:val="19"/>
-          <w:szCs w:val="19"/>
-          <w:shd w:val="clear" w:color="auto" w:fill="F3F3F3"/>
-        </w:rPr>
-        <w:t>( $</w:t>
-      </w:r>
-      <w:proofErr w:type="spellStart"/>
-      <w:proofErr w:type="gramEnd"/>
-      <w:r>
-        <w:rPr>
-          <w:rFonts w:ascii="Consolas" w:hAnsi="Consolas"/>
-          <w:sz w:val="19"/>
-          <w:szCs w:val="19"/>
-          <w:shd w:val="clear" w:color="auto" w:fill="F3F3F3"/>
-        </w:rPr>
-        <w:t>p_username</w:t>
-      </w:r>
-      <w:proofErr w:type="spellEnd"/>
-      <w:r>
-        <w:rPr>
-          <w:rFonts w:ascii="Consolas" w:hAnsi="Consolas"/>
-          <w:sz w:val="19"/>
-          <w:szCs w:val="19"/>
-          <w:shd w:val="clear" w:color="auto" w:fill="F3F3F3"/>
-        </w:rPr>
-        <w:t>, $</w:t>
-      </w:r>
-      <w:proofErr w:type="spellStart"/>
-      <w:r>
-        <w:rPr>
-          <w:rFonts w:ascii="Consolas" w:hAnsi="Consolas"/>
-          <w:sz w:val="19"/>
-          <w:szCs w:val="19"/>
-          <w:shd w:val="clear" w:color="auto" w:fill="F3F3F3"/>
-        </w:rPr>
-        <w:t>t_password</w:t>
-      </w:r>
-      <w:proofErr w:type="spellEnd"/>
-      <w:r>
-        <w:rPr>
-          <w:rFonts w:ascii="Consolas" w:hAnsi="Consolas"/>
-          <w:sz w:val="19"/>
-          <w:szCs w:val="19"/>
-          <w:shd w:val="clear" w:color="auto" w:fill="F3F3F3"/>
-        </w:rPr>
-        <w:t>, $</w:t>
-      </w:r>
-      <w:proofErr w:type="spellStart"/>
-      <w:r>
-        <w:rPr>
-          <w:rFonts w:ascii="Consolas" w:hAnsi="Consolas"/>
-          <w:sz w:val="19"/>
-          <w:szCs w:val="19"/>
-          <w:shd w:val="clear" w:color="auto" w:fill="F3F3F3"/>
-        </w:rPr>
-        <w:t>p_email</w:t>
-      </w:r>
-      <w:proofErr w:type="spellEnd"/>
-      <w:r>
-        <w:rPr>
-          <w:rFonts w:ascii="Consolas" w:hAnsi="Consolas"/>
-          <w:sz w:val="19"/>
-          <w:szCs w:val="19"/>
-          <w:shd w:val="clear" w:color="auto" w:fill="F3F3F3"/>
-        </w:rPr>
-        <w:t xml:space="preserve">, </w:t>
-      </w:r>
-      <w:proofErr w:type="spellStart"/>
-      <w:r>
-        <w:rPr>
-          <w:rFonts w:ascii="Consolas" w:hAnsi="Consolas"/>
-          <w:sz w:val="19"/>
-          <w:szCs w:val="19"/>
-          <w:shd w:val="clear" w:color="auto" w:fill="F3F3F3"/>
-        </w:rPr>
-        <w:t>auth_signup_access_level</w:t>
-      </w:r>
-      <w:proofErr w:type="spellEnd"/>
-      <w:r>
-        <w:rPr>
-          <w:rFonts w:ascii="Consolas" w:hAnsi="Consolas"/>
-          <w:sz w:val="19"/>
-          <w:szCs w:val="19"/>
-          <w:shd w:val="clear" w:color="auto" w:fill="F3F3F3"/>
-        </w:rPr>
-        <w:t>() );</w:t>
+        <w:t>return user_create( $p_username, $t_password, $p_email, auth_signup_access_level() );</w:t>
       </w:r>
     </w:p>
     <w:p>
@@ -5429,18 +3931,18 @@
           <w:kern w:val="0"/>
           <w:sz w:val="24"/>
           <w:szCs w:val="24"/>
-          <w:lang w:val="en-NL" w:eastAsia="en-NL"/>
-          <w14:ligatures w14:val="none"/>
-        </w:rPr>
-      </w:pPr>
-      <w:r>
-        <w:rPr>
-          <w:rFonts w:ascii="Source Sans Pro" w:eastAsia="Times New Roman" w:hAnsi="Source Sans Pro" w:cs="Times New Roman"/>
-          <w:kern w:val="0"/>
-          <w:sz w:val="20"/>
-          <w:szCs w:val="20"/>
-          <w:shd w:val="clear" w:color="auto" w:fill="FDFDFD"/>
-          <w:lang w:val="en-NL" w:eastAsia="en-NL"/>
+          <w:lang w:eastAsia="en-NL"/>
+          <w14:ligatures w14:val="none"/>
+        </w:rPr>
+      </w:pPr>
+      <w:r>
+        <w:rPr>
+          <w:rFonts w:ascii="Source Sans Pro" w:eastAsia="Times New Roman" w:hAnsi="Source Sans Pro" w:cs="Times New Roman"/>
+          <w:kern w:val="0"/>
+          <w:sz w:val="20"/>
+          <w:szCs w:val="20"/>
+          <w:shd w:val="clear" w:color="auto" w:fill="FDFDFD"/>
+          <w:lang w:eastAsia="en-NL"/>
           <w14:ligatures w14:val="none"/>
         </w:rPr>
         <w:t>with</w:t>
@@ -5452,7 +3954,7 @@
           <w:sz w:val="20"/>
           <w:szCs w:val="20"/>
           <w:shd w:val="clear" w:color="auto" w:fill="FDFDFD"/>
-          <w:lang w:val="en-NL" w:eastAsia="en-NL"/>
+          <w:lang w:eastAsia="en-NL"/>
           <w14:ligatures w14:val="none"/>
         </w:rPr>
         <w:t>:</w:t>
@@ -5495,9 +3997,32 @@
           <w:szCs w:val="19"/>
           <w:shd w:val="clear" w:color="auto" w:fill="F3F3F3"/>
         </w:rPr>
-        <w:t>if (</w:t>
-      </w:r>
-      <w:proofErr w:type="spellStart"/>
+        <w:t>if (config_get_global( 'admin_approval') ) {</w:t>
+      </w:r>
+      <w:r>
+        <w:rPr>
+          <w:rFonts w:ascii="Consolas" w:hAnsi="Consolas"/>
+          <w:sz w:val="19"/>
+          <w:szCs w:val="19"/>
+        </w:rPr>
+        <w:br/>
+      </w:r>
+      <w:r>
+        <w:rPr>
+          <w:rFonts w:ascii="Consolas" w:hAnsi="Consolas"/>
+          <w:sz w:val="19"/>
+          <w:szCs w:val="19"/>
+        </w:rPr>
+        <w:tab/>
+      </w:r>
+      <w:r>
+        <w:rPr>
+          <w:rFonts w:ascii="Consolas" w:hAnsi="Consolas"/>
+          <w:sz w:val="19"/>
+          <w:szCs w:val="19"/>
+        </w:rPr>
+        <w:tab/>
+      </w:r>
       <w:r>
         <w:rPr>
           <w:rFonts w:ascii="Consolas" w:hAnsi="Consolas"/>
@@ -5505,9 +4030,24 @@
           <w:szCs w:val="19"/>
           <w:shd w:val="clear" w:color="auto" w:fill="F3F3F3"/>
         </w:rPr>
-        <w:t>config_get_global</w:t>
-      </w:r>
-      <w:proofErr w:type="spellEnd"/>
+        <w:t>return user_create( $p_username, $t_password, $p_email, auth_signup_access_level(), false, false, lang_get( 'new_account' ) );</w:t>
+      </w:r>
+      <w:r>
+        <w:rPr>
+          <w:rFonts w:ascii="Consolas" w:hAnsi="Consolas"/>
+          <w:sz w:val="19"/>
+          <w:szCs w:val="19"/>
+        </w:rPr>
+        <w:br/>
+      </w:r>
+      <w:r>
+        <w:rPr>
+          <w:rFonts w:ascii="Consolas" w:hAnsi="Consolas"/>
+          <w:sz w:val="19"/>
+          <w:szCs w:val="19"/>
+        </w:rPr>
+        <w:tab/>
+      </w:r>
       <w:r>
         <w:rPr>
           <w:rFonts w:ascii="Consolas" w:hAnsi="Consolas"/>
@@ -5515,9 +4055,32 @@
           <w:szCs w:val="19"/>
           <w:shd w:val="clear" w:color="auto" w:fill="F3F3F3"/>
         </w:rPr>
-        <w:t>( '</w:t>
-      </w:r>
-      <w:proofErr w:type="spellStart"/>
+        <w:t>} else {</w:t>
+      </w:r>
+      <w:r>
+        <w:rPr>
+          <w:rFonts w:ascii="Consolas" w:hAnsi="Consolas"/>
+          <w:sz w:val="19"/>
+          <w:szCs w:val="19"/>
+        </w:rPr>
+        <w:br/>
+      </w:r>
+      <w:r>
+        <w:rPr>
+          <w:rFonts w:ascii="Consolas" w:hAnsi="Consolas"/>
+          <w:sz w:val="19"/>
+          <w:szCs w:val="19"/>
+        </w:rPr>
+        <w:tab/>
+      </w:r>
+      <w:r>
+        <w:rPr>
+          <w:rFonts w:ascii="Consolas" w:hAnsi="Consolas"/>
+          <w:sz w:val="19"/>
+          <w:szCs w:val="19"/>
+        </w:rPr>
+        <w:tab/>
+      </w:r>
       <w:r>
         <w:rPr>
           <w:rFonts w:ascii="Consolas" w:hAnsi="Consolas"/>
@@ -5525,348 +4088,7 @@
           <w:szCs w:val="19"/>
           <w:shd w:val="clear" w:color="auto" w:fill="F3F3F3"/>
         </w:rPr>
-        <w:t>admin_approval</w:t>
-      </w:r>
-      <w:proofErr w:type="spellEnd"/>
-      <w:r>
-        <w:rPr>
-          <w:rFonts w:ascii="Consolas" w:hAnsi="Consolas"/>
-          <w:sz w:val="19"/>
-          <w:szCs w:val="19"/>
-          <w:shd w:val="clear" w:color="auto" w:fill="F3F3F3"/>
-        </w:rPr>
-        <w:t>') ) {</w:t>
-      </w:r>
-      <w:r>
-        <w:rPr>
-          <w:rFonts w:ascii="Consolas" w:hAnsi="Consolas"/>
-          <w:sz w:val="19"/>
-          <w:szCs w:val="19"/>
-        </w:rPr>
-        <w:br/>
-      </w:r>
-      <w:r>
-        <w:rPr>
-          <w:rFonts w:ascii="Consolas" w:hAnsi="Consolas"/>
-          <w:sz w:val="19"/>
-          <w:szCs w:val="19"/>
-        </w:rPr>
-        <w:tab/>
-      </w:r>
-      <w:r>
-        <w:rPr>
-          <w:rFonts w:ascii="Consolas" w:hAnsi="Consolas"/>
-          <w:sz w:val="19"/>
-          <w:szCs w:val="19"/>
-        </w:rPr>
-        <w:tab/>
-      </w:r>
-      <w:r>
-        <w:rPr>
-          <w:rFonts w:ascii="Consolas" w:hAnsi="Consolas"/>
-          <w:sz w:val="19"/>
-          <w:szCs w:val="19"/>
-          <w:shd w:val="clear" w:color="auto" w:fill="F3F3F3"/>
-        </w:rPr>
-        <w:t xml:space="preserve">return </w:t>
-      </w:r>
-      <w:proofErr w:type="spellStart"/>
-      <w:r>
-        <w:rPr>
-          <w:rFonts w:ascii="Consolas" w:hAnsi="Consolas"/>
-          <w:sz w:val="19"/>
-          <w:szCs w:val="19"/>
-          <w:shd w:val="clear" w:color="auto" w:fill="F3F3F3"/>
-        </w:rPr>
-        <w:t>user_create</w:t>
-      </w:r>
-      <w:proofErr w:type="spellEnd"/>
-      <w:r>
-        <w:rPr>
-          <w:rFonts w:ascii="Consolas" w:hAnsi="Consolas"/>
-          <w:sz w:val="19"/>
-          <w:szCs w:val="19"/>
-          <w:shd w:val="clear" w:color="auto" w:fill="F3F3F3"/>
-        </w:rPr>
-        <w:t>( $</w:t>
-      </w:r>
-      <w:proofErr w:type="spellStart"/>
-      <w:r>
-        <w:rPr>
-          <w:rFonts w:ascii="Consolas" w:hAnsi="Consolas"/>
-          <w:sz w:val="19"/>
-          <w:szCs w:val="19"/>
-          <w:shd w:val="clear" w:color="auto" w:fill="F3F3F3"/>
-        </w:rPr>
-        <w:t>p_username</w:t>
-      </w:r>
-      <w:proofErr w:type="spellEnd"/>
-      <w:r>
-        <w:rPr>
-          <w:rFonts w:ascii="Consolas" w:hAnsi="Consolas"/>
-          <w:sz w:val="19"/>
-          <w:szCs w:val="19"/>
-          <w:shd w:val="clear" w:color="auto" w:fill="F3F3F3"/>
-        </w:rPr>
-        <w:t>, $</w:t>
-      </w:r>
-      <w:proofErr w:type="spellStart"/>
-      <w:r>
-        <w:rPr>
-          <w:rFonts w:ascii="Consolas" w:hAnsi="Consolas"/>
-          <w:sz w:val="19"/>
-          <w:szCs w:val="19"/>
-          <w:shd w:val="clear" w:color="auto" w:fill="F3F3F3"/>
-        </w:rPr>
-        <w:t>t_password</w:t>
-      </w:r>
-      <w:proofErr w:type="spellEnd"/>
-      <w:r>
-        <w:rPr>
-          <w:rFonts w:ascii="Consolas" w:hAnsi="Consolas"/>
-          <w:sz w:val="19"/>
-          <w:szCs w:val="19"/>
-          <w:shd w:val="clear" w:color="auto" w:fill="F3F3F3"/>
-        </w:rPr>
-        <w:t>, $</w:t>
-      </w:r>
-      <w:proofErr w:type="spellStart"/>
-      <w:r>
-        <w:rPr>
-          <w:rFonts w:ascii="Consolas" w:hAnsi="Consolas"/>
-          <w:sz w:val="19"/>
-          <w:szCs w:val="19"/>
-          <w:shd w:val="clear" w:color="auto" w:fill="F3F3F3"/>
-        </w:rPr>
-        <w:t>p_email</w:t>
-      </w:r>
-      <w:proofErr w:type="spellEnd"/>
-      <w:r>
-        <w:rPr>
-          <w:rFonts w:ascii="Consolas" w:hAnsi="Consolas"/>
-          <w:sz w:val="19"/>
-          <w:szCs w:val="19"/>
-          <w:shd w:val="clear" w:color="auto" w:fill="F3F3F3"/>
-        </w:rPr>
-        <w:t xml:space="preserve">, </w:t>
-      </w:r>
-      <w:proofErr w:type="spellStart"/>
-      <w:r>
-        <w:rPr>
-          <w:rFonts w:ascii="Consolas" w:hAnsi="Consolas"/>
-          <w:sz w:val="19"/>
-          <w:szCs w:val="19"/>
-          <w:shd w:val="clear" w:color="auto" w:fill="F3F3F3"/>
-        </w:rPr>
-        <w:t>auth_signup_access_level</w:t>
-      </w:r>
-      <w:proofErr w:type="spellEnd"/>
-      <w:r>
-        <w:rPr>
-          <w:rFonts w:ascii="Consolas" w:hAnsi="Consolas"/>
-          <w:sz w:val="19"/>
-          <w:szCs w:val="19"/>
-          <w:shd w:val="clear" w:color="auto" w:fill="F3F3F3"/>
-        </w:rPr>
-        <w:t xml:space="preserve">(), false, false, </w:t>
-      </w:r>
-      <w:proofErr w:type="spellStart"/>
-      <w:r>
-        <w:rPr>
-          <w:rFonts w:ascii="Consolas" w:hAnsi="Consolas"/>
-          <w:sz w:val="19"/>
-          <w:szCs w:val="19"/>
-          <w:shd w:val="clear" w:color="auto" w:fill="F3F3F3"/>
-        </w:rPr>
-        <w:t>lang_get</w:t>
-      </w:r>
-      <w:proofErr w:type="spellEnd"/>
-      <w:r>
-        <w:rPr>
-          <w:rFonts w:ascii="Consolas" w:hAnsi="Consolas"/>
-          <w:sz w:val="19"/>
-          <w:szCs w:val="19"/>
-          <w:shd w:val="clear" w:color="auto" w:fill="F3F3F3"/>
-        </w:rPr>
-        <w:t>( '</w:t>
-      </w:r>
-      <w:proofErr w:type="spellStart"/>
-      <w:r>
-        <w:rPr>
-          <w:rFonts w:ascii="Consolas" w:hAnsi="Consolas"/>
-          <w:sz w:val="19"/>
-          <w:szCs w:val="19"/>
-          <w:shd w:val="clear" w:color="auto" w:fill="F3F3F3"/>
-        </w:rPr>
-        <w:t>new_account</w:t>
-      </w:r>
-      <w:proofErr w:type="spellEnd"/>
-      <w:r>
-        <w:rPr>
-          <w:rFonts w:ascii="Consolas" w:hAnsi="Consolas"/>
-          <w:sz w:val="19"/>
-          <w:szCs w:val="19"/>
-          <w:shd w:val="clear" w:color="auto" w:fill="F3F3F3"/>
-        </w:rPr>
-        <w:t>' ) );</w:t>
-      </w:r>
-      <w:r>
-        <w:rPr>
-          <w:rFonts w:ascii="Consolas" w:hAnsi="Consolas"/>
-          <w:sz w:val="19"/>
-          <w:szCs w:val="19"/>
-        </w:rPr>
-        <w:br/>
-      </w:r>
-      <w:r>
-        <w:rPr>
-          <w:rFonts w:ascii="Consolas" w:hAnsi="Consolas"/>
-          <w:sz w:val="19"/>
-          <w:szCs w:val="19"/>
-        </w:rPr>
-        <w:tab/>
-      </w:r>
-      <w:r>
-        <w:rPr>
-          <w:rFonts w:ascii="Consolas" w:hAnsi="Consolas"/>
-          <w:sz w:val="19"/>
-          <w:szCs w:val="19"/>
-          <w:shd w:val="clear" w:color="auto" w:fill="F3F3F3"/>
-        </w:rPr>
-        <w:t>} else {</w:t>
-      </w:r>
-      <w:r>
-        <w:rPr>
-          <w:rFonts w:ascii="Consolas" w:hAnsi="Consolas"/>
-          <w:sz w:val="19"/>
-          <w:szCs w:val="19"/>
-        </w:rPr>
-        <w:br/>
-      </w:r>
-      <w:r>
-        <w:rPr>
-          <w:rFonts w:ascii="Consolas" w:hAnsi="Consolas"/>
-          <w:sz w:val="19"/>
-          <w:szCs w:val="19"/>
-        </w:rPr>
-        <w:tab/>
-      </w:r>
-      <w:r>
-        <w:rPr>
-          <w:rFonts w:ascii="Consolas" w:hAnsi="Consolas"/>
-          <w:sz w:val="19"/>
-          <w:szCs w:val="19"/>
-        </w:rPr>
-        <w:tab/>
-      </w:r>
-      <w:r>
-        <w:rPr>
-          <w:rFonts w:ascii="Consolas" w:hAnsi="Consolas"/>
-          <w:sz w:val="19"/>
-          <w:szCs w:val="19"/>
-          <w:shd w:val="clear" w:color="auto" w:fill="F3F3F3"/>
-        </w:rPr>
-        <w:t xml:space="preserve">return </w:t>
-      </w:r>
-      <w:proofErr w:type="spellStart"/>
-      <w:r>
-        <w:rPr>
-          <w:rFonts w:ascii="Consolas" w:hAnsi="Consolas"/>
-          <w:sz w:val="19"/>
-          <w:szCs w:val="19"/>
-          <w:shd w:val="clear" w:color="auto" w:fill="F3F3F3"/>
-        </w:rPr>
-        <w:t>user_create</w:t>
-      </w:r>
-      <w:proofErr w:type="spellEnd"/>
-      <w:r>
-        <w:rPr>
-          <w:rFonts w:ascii="Consolas" w:hAnsi="Consolas"/>
-          <w:sz w:val="19"/>
-          <w:szCs w:val="19"/>
-          <w:shd w:val="clear" w:color="auto" w:fill="F3F3F3"/>
-        </w:rPr>
-        <w:t>( $</w:t>
-      </w:r>
-      <w:proofErr w:type="spellStart"/>
-      <w:r>
-        <w:rPr>
-          <w:rFonts w:ascii="Consolas" w:hAnsi="Consolas"/>
-          <w:sz w:val="19"/>
-          <w:szCs w:val="19"/>
-          <w:shd w:val="clear" w:color="auto" w:fill="F3F3F3"/>
-        </w:rPr>
-        <w:t>p_username</w:t>
-      </w:r>
-      <w:proofErr w:type="spellEnd"/>
-      <w:r>
-        <w:rPr>
-          <w:rFonts w:ascii="Consolas" w:hAnsi="Consolas"/>
-          <w:sz w:val="19"/>
-          <w:szCs w:val="19"/>
-          <w:shd w:val="clear" w:color="auto" w:fill="F3F3F3"/>
-        </w:rPr>
-        <w:t>, $</w:t>
-      </w:r>
-      <w:proofErr w:type="spellStart"/>
-      <w:r>
-        <w:rPr>
-          <w:rFonts w:ascii="Consolas" w:hAnsi="Consolas"/>
-          <w:sz w:val="19"/>
-          <w:szCs w:val="19"/>
-          <w:shd w:val="clear" w:color="auto" w:fill="F3F3F3"/>
-        </w:rPr>
-        <w:t>t_password</w:t>
-      </w:r>
-      <w:proofErr w:type="spellEnd"/>
-      <w:r>
-        <w:rPr>
-          <w:rFonts w:ascii="Consolas" w:hAnsi="Consolas"/>
-          <w:sz w:val="19"/>
-          <w:szCs w:val="19"/>
-          <w:shd w:val="clear" w:color="auto" w:fill="F3F3F3"/>
-        </w:rPr>
-        <w:t>, $</w:t>
-      </w:r>
-      <w:proofErr w:type="spellStart"/>
-      <w:r>
-        <w:rPr>
-          <w:rFonts w:ascii="Consolas" w:hAnsi="Consolas"/>
-          <w:sz w:val="19"/>
-          <w:szCs w:val="19"/>
-          <w:shd w:val="clear" w:color="auto" w:fill="F3F3F3"/>
-        </w:rPr>
-        <w:t>p_email</w:t>
-      </w:r>
-      <w:proofErr w:type="spellEnd"/>
-      <w:r>
-        <w:rPr>
-          <w:rFonts w:ascii="Consolas" w:hAnsi="Consolas"/>
-          <w:sz w:val="19"/>
-          <w:szCs w:val="19"/>
-          <w:shd w:val="clear" w:color="auto" w:fill="F3F3F3"/>
-        </w:rPr>
-        <w:t xml:space="preserve">, </w:t>
-      </w:r>
-      <w:proofErr w:type="spellStart"/>
-      <w:r>
-        <w:rPr>
-          <w:rFonts w:ascii="Consolas" w:hAnsi="Consolas"/>
-          <w:sz w:val="19"/>
-          <w:szCs w:val="19"/>
-          <w:shd w:val="clear" w:color="auto" w:fill="F3F3F3"/>
-        </w:rPr>
-        <w:t>auth_signup_access_level</w:t>
-      </w:r>
-      <w:proofErr w:type="spellEnd"/>
-      <w:r>
-        <w:rPr>
-          <w:rFonts w:ascii="Consolas" w:hAnsi="Consolas"/>
-          <w:sz w:val="19"/>
-          <w:szCs w:val="19"/>
-          <w:shd w:val="clear" w:color="auto" w:fill="F3F3F3"/>
-        </w:rPr>
-        <w:t>() );</w:t>
+        <w:t>return user_create( $p_username, $t_password, $p_email, auth_signup_access_level() );</w:t>
       </w:r>
       <w:r>
         <w:rPr>
@@ -6996,7 +5218,7 @@
       <w:kern w:val="0"/>
       <w:sz w:val="32"/>
       <w:szCs w:val="32"/>
-      <w:lang w:val="en-NL" w:eastAsia="en-NL"/>
+      <w:lang w:eastAsia="en-NL"/>
       <w14:ligatures w14:val="none"/>
     </w:rPr>
   </w:style>
@@ -7015,7 +5237,7 @@
     <w:rPr>
       <w:rFonts w:eastAsiaTheme="minorEastAsia" w:cs="Times New Roman"/>
       <w:kern w:val="0"/>
-      <w:lang w:val="en-NL" w:eastAsia="en-NL"/>
+      <w:lang w:eastAsia="en-NL"/>
       <w14:ligatures w14:val="none"/>
     </w:rPr>
   </w:style>
@@ -7033,7 +5255,7 @@
     <w:rPr>
       <w:rFonts w:eastAsiaTheme="minorEastAsia" w:cs="Times New Roman"/>
       <w:kern w:val="0"/>
-      <w:lang w:val="en-NL" w:eastAsia="en-NL"/>
+      <w:lang w:eastAsia="en-NL"/>
       <w14:ligatures w14:val="none"/>
     </w:rPr>
   </w:style>
@@ -7052,7 +5274,7 @@
     <w:rPr>
       <w:rFonts w:eastAsiaTheme="minorEastAsia" w:cs="Times New Roman"/>
       <w:kern w:val="0"/>
-      <w:lang w:val="en-NL" w:eastAsia="en-NL"/>
+      <w:lang w:eastAsia="en-NL"/>
       <w14:ligatures w14:val="none"/>
     </w:rPr>
   </w:style>

</xml_diff>